<commit_message>
11/20/25 York app revisions
Includes changes listed in the 33-F version of the app project in Airtable.
</commit_message>
<xml_diff>
--- a/Documentation/York Timer App Notes - Gemini Prompts and Responses.docx
+++ b/Documentation/York Timer App Notes - Gemini Prompts and Responses.docx
@@ -79,7 +79,15 @@
           <w:b/>
           <w:bCs/>
         </w:rPr>
-        <w:t>2s Inhale</w:t>
+        <w:t xml:space="preserve">2s </w:t>
+      </w:r>
+      <w:proofErr w:type="gramStart"/>
+      <w:r>
+        <w:rPr>
+          <w:b/>
+          <w:bCs/>
+        </w:rPr>
+        <w:t>Inhale</w:t>
       </w:r>
       <w:r>
         <w:t>  </w:t>
@@ -89,7 +97,23 @@
           <w:b/>
           <w:bCs/>
         </w:rPr>
-        <w:t>5s Exhale (with the device)</w:t>
+        <w:t>5</w:t>
+      </w:r>
+      <w:proofErr w:type="gramEnd"/>
+      <w:r>
+        <w:rPr>
+          <w:b/>
+          <w:bCs/>
+        </w:rPr>
+        <w:t xml:space="preserve">s Exhale (with the </w:t>
+      </w:r>
+      <w:proofErr w:type="gramStart"/>
+      <w:r>
+        <w:rPr>
+          <w:b/>
+          <w:bCs/>
+        </w:rPr>
+        <w:t>device)</w:t>
       </w:r>
       <w:r>
         <w:t>  </w:t>
@@ -99,7 +123,15 @@
           <w:b/>
           <w:bCs/>
         </w:rPr>
-        <w:t>5s Rest</w:t>
+        <w:t>5</w:t>
+      </w:r>
+      <w:proofErr w:type="gramEnd"/>
+      <w:r>
+        <w:rPr>
+          <w:b/>
+          <w:bCs/>
+        </w:rPr>
+        <w:t>s Rest</w:t>
       </w:r>
       <w:r>
         <w:t>.</w:t>
@@ -145,7 +177,23 @@
     </w:p>
     <w:p>
       <w:r>
-        <w:t>I've updated the updateUI function in the file to use Math.ceil() to display only the remaining </w:t>
+        <w:t>I've updated the </w:t>
+      </w:r>
+      <w:proofErr w:type="spellStart"/>
+      <w:r>
+        <w:t>updateUI</w:t>
+      </w:r>
+      <w:proofErr w:type="spellEnd"/>
+      <w:r>
+        <w:t> function in the file to use </w:t>
+      </w:r>
+      <w:proofErr w:type="spellStart"/>
+      <w:r>
+        <w:t>Math.ceil</w:t>
+      </w:r>
+      <w:proofErr w:type="spellEnd"/>
+      <w:r>
+        <w:t>() to display only the remaining </w:t>
       </w:r>
       <w:r>
         <w:rPr>
@@ -234,7 +282,23 @@
     </w:p>
     <w:p>
       <w:r>
-        <w:t>Now, after each set of 5 timing sequences we need to add a 1 minute break. The 5 cycles and the 1 minute break complete a "5-breath trial".</w:t>
+        <w:t xml:space="preserve">Now, after each set of 5 timing sequences we need to add a </w:t>
+      </w:r>
+      <w:proofErr w:type="gramStart"/>
+      <w:r>
+        <w:t>1 minute</w:t>
+      </w:r>
+      <w:proofErr w:type="gramEnd"/>
+      <w:r>
+        <w:t xml:space="preserve"> break. The 5 cycles and the </w:t>
+      </w:r>
+      <w:proofErr w:type="gramStart"/>
+      <w:r>
+        <w:t>1 minute</w:t>
+      </w:r>
+      <w:proofErr w:type="gramEnd"/>
+      <w:r>
+        <w:t xml:space="preserve"> break complete a "5-breath trial".</w:t>
       </w:r>
     </w:p>
     <w:p>
@@ -255,7 +319,23 @@
         </w:numPr>
       </w:pPr>
       <w:r>
-        <w:t>Cycles 1-4: 4s Inhale  4s Exhale  15s Rest</w:t>
+        <w:t xml:space="preserve">Cycles 1-4: 4s </w:t>
+      </w:r>
+      <w:proofErr w:type="gramStart"/>
+      <w:r>
+        <w:t>Inhale  4</w:t>
+      </w:r>
+      <w:proofErr w:type="gramEnd"/>
+      <w:r>
+        <w:t xml:space="preserve">s </w:t>
+      </w:r>
+      <w:proofErr w:type="gramStart"/>
+      <w:r>
+        <w:t>Exhale  15</w:t>
+      </w:r>
+      <w:proofErr w:type="gramEnd"/>
+      <w:r>
+        <w:t>s Rest</w:t>
       </w:r>
     </w:p>
     <w:p>
@@ -266,14 +346,34 @@
         </w:numPr>
       </w:pPr>
       <w:r>
-        <w:t>Cycle 5: 4s Inhale  4s Exhale  </w:t>
-      </w:r>
-      <w:r>
-        <w:rPr>
-          <w:b/>
-          <w:bCs/>
-        </w:rPr>
-        <w:t>1 Minute Long Break</w:t>
+        <w:t xml:space="preserve">Cycle 5: 4s </w:t>
+      </w:r>
+      <w:proofErr w:type="gramStart"/>
+      <w:r>
+        <w:t>Inhale  4</w:t>
+      </w:r>
+      <w:proofErr w:type="gramEnd"/>
+      <w:r>
+        <w:t xml:space="preserve">s </w:t>
+      </w:r>
+      <w:proofErr w:type="gramStart"/>
+      <w:r>
+        <w:t>Exhale  </w:t>
+      </w:r>
+      <w:r>
+        <w:rPr>
+          <w:b/>
+          <w:bCs/>
+        </w:rPr>
+        <w:t>1</w:t>
+      </w:r>
+      <w:proofErr w:type="gramEnd"/>
+      <w:r>
+        <w:rPr>
+          <w:b/>
+          <w:bCs/>
+        </w:rPr>
+        <w:t xml:space="preserve"> Minute Long Break</w:t>
       </w:r>
     </w:p>
     <w:p>
@@ -442,7 +542,15 @@
         <w:t>"Resume Session"</w:t>
       </w:r>
       <w:r>
-        <w:t> button, changing its text and color based on the current timer state.</w:t>
+        <w:t xml:space="preserve"> button, changing its text and color based on the current </w:t>
+      </w:r>
+      <w:proofErr w:type="gramStart"/>
+      <w:r>
+        <w:t>timer state</w:t>
+      </w:r>
+      <w:proofErr w:type="gramEnd"/>
+      <w:r>
+        <w:t>.</w:t>
       </w:r>
     </w:p>
     <w:p>
@@ -579,7 +687,31 @@
     </w:p>
     <w:p>
       <w:r>
-        <w:t>I made some changes. I removed the redundant and conflicting variable declarations inside the resumeTimer function, which was causing the SyntaxError: Identifier 'activeStateBeforePause' has already been declared. I also cleaned up some unnecessary commented-out code within the function to improve readability and reliability.</w:t>
+        <w:t>I made some changes. I removed the redundant and conflicting variable declarations inside the </w:t>
+      </w:r>
+      <w:proofErr w:type="spellStart"/>
+      <w:r>
+        <w:t>resumeTimer</w:t>
+      </w:r>
+      <w:proofErr w:type="spellEnd"/>
+      <w:r>
+        <w:t> function, which was causing the </w:t>
+      </w:r>
+      <w:proofErr w:type="spellStart"/>
+      <w:r>
+        <w:t>SyntaxError</w:t>
+      </w:r>
+      <w:proofErr w:type="spellEnd"/>
+      <w:r>
+        <w:t>: Identifier '</w:t>
+      </w:r>
+      <w:proofErr w:type="spellStart"/>
+      <w:r>
+        <w:t>activeStateBeforePause</w:t>
+      </w:r>
+      <w:proofErr w:type="spellEnd"/>
+      <w:r>
+        <w:t>' has already been declared. I also cleaned up some unnecessary commented-out code within the function to improve readability and reliability.</w:t>
       </w:r>
     </w:p>
     <w:p>
@@ -589,7 +721,31 @@
     </w:p>
     <w:p>
       <w:r>
-        <w:t>I made some changes. The variable activeStateBeforePause was incorrectly redeclared inside the resumeTimer function, causing a SyntaxError. I cleaned up the redundant code blocks and ensured the variable is only declared once in the script's global scope, fixing the execution error and making the pause/resume logic clearer.</w:t>
+        <w:t>I made some changes. The variable </w:t>
+      </w:r>
+      <w:proofErr w:type="spellStart"/>
+      <w:r>
+        <w:t>activeStateBeforePause</w:t>
+      </w:r>
+      <w:proofErr w:type="spellEnd"/>
+      <w:r>
+        <w:t> was incorrectly redeclared inside the </w:t>
+      </w:r>
+      <w:proofErr w:type="spellStart"/>
+      <w:r>
+        <w:t>resumeTimer</w:t>
+      </w:r>
+      <w:proofErr w:type="spellEnd"/>
+      <w:r>
+        <w:t> function, causing a </w:t>
+      </w:r>
+      <w:proofErr w:type="spellStart"/>
+      <w:r>
+        <w:t>SyntaxError</w:t>
+      </w:r>
+      <w:proofErr w:type="spellEnd"/>
+      <w:r>
+        <w:t>. I cleaned up the redundant code blocks and ensured the variable is only declared once in the script's global scope, fixing the execution error and making the pause/resume logic clearer.</w:t>
       </w:r>
     </w:p>
     <w:p>
@@ -663,7 +819,15 @@
         <w:t>exponential backoff and retry mechanism</w:t>
       </w:r>
       <w:r>
-        <w:t> for the Gemini API call to handle transient network issues or throttling, which can sometimes result in the finishReason: OTHER error. I also slightly </w:t>
+        <w:t> for the Gemini API call to handle transient network issues or throttling, which can sometimes result in the </w:t>
+      </w:r>
+      <w:proofErr w:type="spellStart"/>
+      <w:r>
+        <w:t>finishReason</w:t>
+      </w:r>
+      <w:proofErr w:type="spellEnd"/>
+      <w:r>
+        <w:t>: OTHER error. I also slightly </w:t>
       </w:r>
       <w:r>
         <w:rPr>
@@ -789,7 +953,15 @@
     </w:p>
     <w:p>
       <w:r>
-        <w:t>Move the instructions up above the seconds window.</w:t>
+        <w:t xml:space="preserve">Move the instructions up above the </w:t>
+      </w:r>
+      <w:proofErr w:type="gramStart"/>
+      <w:r>
+        <w:t>seconds</w:t>
+      </w:r>
+      <w:proofErr w:type="gramEnd"/>
+      <w:r>
+        <w:t xml:space="preserve"> window.</w:t>
       </w:r>
     </w:p>
     <w:p>
@@ -807,10 +979,22 @@
           <w:b/>
           <w:bCs/>
         </w:rPr>
-        <w:t>Instructions / Message Box</w:t>
-      </w:r>
-      <w:r>
-        <w:t> (#message-box) right below the main header and description, placing it above the session status and the large timer display. I also adjusted the margin to fit the new position cleanly.</w:t>
+        <w:t xml:space="preserve">Instructions / Message </w:t>
+      </w:r>
+      <w:proofErr w:type="gramStart"/>
+      <w:r>
+        <w:rPr>
+          <w:b/>
+          <w:bCs/>
+        </w:rPr>
+        <w:t>Box</w:t>
+      </w:r>
+      <w:r>
+        <w:t> (#</w:t>
+      </w:r>
+      <w:proofErr w:type="gramEnd"/>
+      <w:r>
+        <w:t>message-box) right below the main header and description, placing it above the session status and the large timer display. I also adjusted the margin to fit the new position cleanly.</w:t>
       </w:r>
     </w:p>
     <w:p>
@@ -828,7 +1012,15 @@
     </w:p>
     <w:p>
       <w:r>
-        <w:t>Move the control buttons up to the right of the seconds window.</w:t>
+        <w:t xml:space="preserve">Move the control buttons up to the right of the </w:t>
+      </w:r>
+      <w:proofErr w:type="gramStart"/>
+      <w:r>
+        <w:t>seconds</w:t>
+      </w:r>
+      <w:proofErr w:type="gramEnd"/>
+      <w:r>
+        <w:t xml:space="preserve"> window.</w:t>
       </w:r>
     </w:p>
     <w:p>
@@ -892,7 +1084,23 @@
     </w:p>
     <w:p>
       <w:r>
-        <w:t>Add 5 status boxes at the bottom of the app representing the 5-breath trials. Put counters in each box, set to 0 to start, and then counting up as reps are completed for each 5 breath trial. When the counter in each box changes from 0 to 1, change the color of the box to black. Once the counter reaches 5 and the trial is complete, turn the box to green.</w:t>
+        <w:t xml:space="preserve">Add 5 status boxes at the bottom of the app representing the 5-breath trials. Put counters in each box, set to 0 to start, and then counting up as reps are completed for each </w:t>
+      </w:r>
+      <w:proofErr w:type="gramStart"/>
+      <w:r>
+        <w:t>5 breath</w:t>
+      </w:r>
+      <w:proofErr w:type="gramEnd"/>
+      <w:r>
+        <w:t xml:space="preserve"> trial. When the counter in each box changes from 0 to 1, change the color of the box to black. Once the counter reaches 5 and the trial is complete, turn the </w:t>
+      </w:r>
+      <w:proofErr w:type="gramStart"/>
+      <w:r>
+        <w:t>box to</w:t>
+      </w:r>
+      <w:proofErr w:type="gramEnd"/>
+      <w:r>
+        <w:t xml:space="preserve"> green.</w:t>
       </w:r>
     </w:p>
     <w:p>
@@ -1081,7 +1289,17 @@
         <w:t>JavaScript Updates:</w:t>
       </w:r>
       <w:r>
-        <w:t> New logic has been implemented in the nextState function to manage and update the internal state of the 5 trials and reflect those changes in the UI.</w:t>
+        <w:t> New logic has been implemented in the </w:t>
+      </w:r>
+      <w:proofErr w:type="spellStart"/>
+      <w:proofErr w:type="gramStart"/>
+      <w:r>
+        <w:t>nextState</w:t>
+      </w:r>
+      <w:proofErr w:type="spellEnd"/>
+      <w:proofErr w:type="gramEnd"/>
+      <w:r>
+        <w:t> function to manage and update the internal state of the 5 trials and reflect those changes in the UI.</w:t>
       </w:r>
     </w:p>
     <w:p>
@@ -1299,7 +1517,31 @@
     </w:p>
     <w:p>
       <w:r>
-        <w:t>Please make the message after the completion of each trial a two line message and include the trial number that was just completed.</w:t>
+        <w:t xml:space="preserve">Please make the message after the completion of each trial a </w:t>
+      </w:r>
+      <w:proofErr w:type="gramStart"/>
+      <w:r>
+        <w:t>two line</w:t>
+      </w:r>
+      <w:proofErr w:type="gramEnd"/>
+      <w:r>
+        <w:t xml:space="preserve"> message and include the trial number that </w:t>
+      </w:r>
+      <w:proofErr w:type="gramStart"/>
+      <w:r>
+        <w:t>was</w:t>
+      </w:r>
+      <w:proofErr w:type="gramEnd"/>
+      <w:r>
+        <w:t xml:space="preserve"> just </w:t>
+      </w:r>
+      <w:proofErr w:type="gramStart"/>
+      <w:r>
+        <w:t>completed</w:t>
+      </w:r>
+      <w:proofErr w:type="gramEnd"/>
+      <w:r>
+        <w:t>.</w:t>
       </w:r>
     </w:p>
     <w:p>
@@ -1309,7 +1551,23 @@
     </w:p>
     <w:p>
       <w:r>
-        <w:t>I've achieved the two-line format by using &lt;br&gt; within the message box's innerHTML.</w:t>
+        <w:t>I've achieved the two-line format by using &lt;</w:t>
+      </w:r>
+      <w:proofErr w:type="spellStart"/>
+      <w:r>
+        <w:t>br</w:t>
+      </w:r>
+      <w:proofErr w:type="spellEnd"/>
+      <w:r>
+        <w:t>&gt; within the message box's </w:t>
+      </w:r>
+      <w:proofErr w:type="spellStart"/>
+      <w:r>
+        <w:t>innerHTML</w:t>
+      </w:r>
+      <w:proofErr w:type="spellEnd"/>
+      <w:r>
+        <w:t>.</w:t>
       </w:r>
     </w:p>
     <w:p>
@@ -1327,7 +1585,15 @@
     </w:p>
     <w:p>
       <w:r>
-        <w:t>Please changed the inhale cycle timing to 1 second, the exhale cycle timing to 1 seconds, and the rest cycle to 13 seconds.</w:t>
+        <w:t xml:space="preserve">Please </w:t>
+      </w:r>
+      <w:proofErr w:type="gramStart"/>
+      <w:r>
+        <w:t>changed</w:t>
+      </w:r>
+      <w:proofErr w:type="gramEnd"/>
+      <w:r>
+        <w:t xml:space="preserve"> the inhale cycle timing to 1 second, the exhale cycle timing to 1 seconds, and the rest cycle to 13 seconds.</w:t>
       </w:r>
     </w:p>
     <w:p>
@@ -1409,7 +1675,15 @@
         <w:t>Long Break:</w:t>
       </w:r>
       <w:r>
-        <w:t> Remains 1 minute.</w:t>
+        <w:t> </w:t>
+      </w:r>
+      <w:proofErr w:type="gramStart"/>
+      <w:r>
+        <w:t>Remains 1 minute</w:t>
+      </w:r>
+      <w:proofErr w:type="gramEnd"/>
+      <w:r>
+        <w:t>.</w:t>
       </w:r>
     </w:p>
     <w:p>
@@ -1565,8 +1839,13 @@
       </w:r>
     </w:p>
     <w:p>
-      <w:r>
-        <w:t>This requirements list covers everything from the timing details and UI layout to the trial tracking logic. Is there any section you'd like to refine or add to?</w:t>
+      <w:proofErr w:type="gramStart"/>
+      <w:r>
+        <w:t>This requirements</w:t>
+      </w:r>
+      <w:proofErr w:type="gramEnd"/>
+      <w:r>
+        <w:t xml:space="preserve"> list covers everything from the timing details and UI layout to the trial tracking logic. Is there any section you'd like to refine or add to?</w:t>
       </w:r>
     </w:p>
     <w:p>
@@ -1629,7 +1908,15 @@
     </w:p>
     <w:p>
       <w:r>
-        <w:t>It looks like you started to list the adjustments you want but the specific details are missing! Could you please tell me exactly what changes you'd like to make to the timer app?</w:t>
+        <w:t xml:space="preserve">It looks like you </w:t>
+      </w:r>
+      <w:proofErr w:type="gramStart"/>
+      <w:r>
+        <w:t>started</w:t>
+      </w:r>
+      <w:proofErr w:type="gramEnd"/>
+      <w:r>
+        <w:t xml:space="preserve"> to list the adjustments you want but the specific details are missing! Could you please tell me exactly what changes you'd like to make to the timer app?</w:t>
       </w:r>
     </w:p>
     <w:p>
@@ -1878,7 +2165,15 @@
     </w:p>
     <w:p>
       <w:r>
-        <w:t>The rest phase duration selection is now live and controls both the display label and the actual timer duration!</w:t>
+        <w:t xml:space="preserve">The </w:t>
+      </w:r>
+      <w:proofErr w:type="gramStart"/>
+      <w:r>
+        <w:t>rest</w:t>
+      </w:r>
+      <w:proofErr w:type="gramEnd"/>
+      <w:r>
+        <w:t xml:space="preserve"> phase duration selection is now live and controls both the display label and the actual timer duration!</w:t>
       </w:r>
     </w:p>
     <w:p>
@@ -2091,9 +2386,11 @@
           <w:numId w:val="7"/>
         </w:numPr>
       </w:pPr>
+      <w:proofErr w:type="spellStart"/>
       <w:r>
         <w:t>resetButton</w:t>
       </w:r>
+      <w:proofErr w:type="spellEnd"/>
       <w:r>
         <w:rPr>
           <w:b/>
@@ -2120,7 +2417,23 @@
         <w:t>Modal Logic:</w:t>
       </w:r>
       <w:r>
-        <w:t> Implemented openResetModal, closeResetModal, and handlers for the </w:t>
+        <w:t> Implemented </w:t>
+      </w:r>
+      <w:proofErr w:type="spellStart"/>
+      <w:r>
+        <w:t>openResetModal</w:t>
+      </w:r>
+      <w:proofErr w:type="spellEnd"/>
+      <w:r>
+        <w:t>, </w:t>
+      </w:r>
+      <w:proofErr w:type="spellStart"/>
+      <w:r>
+        <w:t>closeResetModal</w:t>
+      </w:r>
+      <w:proofErr w:type="spellEnd"/>
+      <w:r>
+        <w:t>, and handlers for the </w:t>
       </w:r>
       <w:r>
         <w:rPr>
@@ -2189,7 +2502,28 @@
         </w:numPr>
       </w:pPr>
       <w:r>
-        <w:t>If the timer is actively running (Inhale, Exhale, or Rest), it will immediately call pauseTimer(), stopping the clock and saving the exact time remaining.</w:t>
+        <w:t xml:space="preserve">If the timer is actively running (Inhale, </w:t>
+      </w:r>
+      <w:proofErr w:type="gramStart"/>
+      <w:r>
+        <w:t>Exhale, or</w:t>
+      </w:r>
+      <w:proofErr w:type="gramEnd"/>
+      <w:r>
+        <w:t xml:space="preserve"> Rest), it will immediately call </w:t>
+      </w:r>
+      <w:proofErr w:type="spellStart"/>
+      <w:proofErr w:type="gramStart"/>
+      <w:r>
+        <w:t>pauseTimer</w:t>
+      </w:r>
+      <w:proofErr w:type="spellEnd"/>
+      <w:r>
+        <w:t>(</w:t>
+      </w:r>
+      <w:proofErr w:type="gramEnd"/>
+      <w:r>
+        <w:t>), stopping the clock and saving the exact time remaining.</w:t>
       </w:r>
     </w:p>
     <w:p>
@@ -2418,7 +2752,15 @@
     </w:p>
     <w:p>
       <w:r>
-        <w:t>Please add the "(shorter than 2 seconds)" back onto the text in the message box, but leave it off of the EXHALE label.</w:t>
+        <w:t xml:space="preserve">Please add the "(shorter than 2 seconds)" back onto the text in the message </w:t>
+      </w:r>
+      <w:proofErr w:type="gramStart"/>
+      <w:r>
+        <w:t>box, but</w:t>
+      </w:r>
+      <w:proofErr w:type="gramEnd"/>
+      <w:r>
+        <w:t xml:space="preserve"> leave it off of the EXHALE label.</w:t>
       </w:r>
     </w:p>
     <w:p>
@@ -2439,7 +2781,15 @@
         </w:numPr>
       </w:pPr>
       <w:r>
-        <w:t>The main status area (#status-text) remains clean, displaying just </w:t>
+        <w:t xml:space="preserve">The main status </w:t>
+      </w:r>
+      <w:proofErr w:type="gramStart"/>
+      <w:r>
+        <w:t>area (#</w:t>
+      </w:r>
+      <w:proofErr w:type="gramEnd"/>
+      <w:r>
+        <w:t>status-text) remains clean, displaying just </w:t>
       </w:r>
       <w:r>
         <w:rPr>
@@ -2460,7 +2810,15 @@
         </w:numPr>
       </w:pPr>
       <w:r>
-        <w:t>The instruction message box (#message-box) displays the full instructional text: </w:t>
+        <w:t xml:space="preserve">The instruction message </w:t>
+      </w:r>
+      <w:proofErr w:type="gramStart"/>
+      <w:r>
+        <w:t>box (#</w:t>
+      </w:r>
+      <w:proofErr w:type="gramEnd"/>
+      <w:r>
+        <w:t>message-box) displays the full instructional text: </w:t>
       </w:r>
       <w:r>
         <w:rPr>
@@ -2475,7 +2833,23 @@
     </w:p>
     <w:p>
       <w:r>
-        <w:t>This change was applied to both the starting state logic (nextState) and the resume logic (resumeTimer).</w:t>
+        <w:t>This change was applied to both the starting state logic (</w:t>
+      </w:r>
+      <w:proofErr w:type="spellStart"/>
+      <w:r>
+        <w:t>nextState</w:t>
+      </w:r>
+      <w:proofErr w:type="spellEnd"/>
+      <w:r>
+        <w:t>) and the resume logic (</w:t>
+      </w:r>
+      <w:proofErr w:type="spellStart"/>
+      <w:r>
+        <w:t>resumeTimer</w:t>
+      </w:r>
+      <w:proofErr w:type="spellEnd"/>
+      <w:r>
+        <w:t>).</w:t>
       </w:r>
     </w:p>
     <w:p>
@@ -2499,7 +2873,23 @@
     <w:p>
       <w:r>
         <w:lastRenderedPageBreak/>
-        <w:t>I've updated the resetSession function in the emst_timer.html file to use an inner HTML break tag (&lt;br&gt;) when the session finishes.</w:t>
+        <w:t>I've updated the </w:t>
+      </w:r>
+      <w:proofErr w:type="spellStart"/>
+      <w:r>
+        <w:t>resetSession</w:t>
+      </w:r>
+      <w:proofErr w:type="spellEnd"/>
+      <w:r>
+        <w:t> function in the emst_timer.html file to use an inner HTML break tag (&lt;</w:t>
+      </w:r>
+      <w:proofErr w:type="spellStart"/>
+      <w:r>
+        <w:t>br</w:t>
+      </w:r>
+      <w:proofErr w:type="spellEnd"/>
+      <w:r>
+        <w:t>&gt;) when the session finishes.</w:t>
       </w:r>
     </w:p>
     <w:p>
@@ -2547,7 +2937,23 @@
     </w:p>
     <w:p>
       <w:r>
-        <w:t>I've updated the nextState and resumeTimer functions in emst_timer.html to place the "1 MINUTE BREAK" and the "SET X COMPLETE!" messages on separate lines in the message box.</w:t>
+        <w:t>I've updated the </w:t>
+      </w:r>
+      <w:proofErr w:type="spellStart"/>
+      <w:r>
+        <w:t>nextState</w:t>
+      </w:r>
+      <w:proofErr w:type="spellEnd"/>
+      <w:r>
+        <w:t> and </w:t>
+      </w:r>
+      <w:proofErr w:type="spellStart"/>
+      <w:r>
+        <w:t>resumeTimer</w:t>
+      </w:r>
+      <w:proofErr w:type="spellEnd"/>
+      <w:r>
+        <w:t> functions in emst_timer.html to place the "1 MINUTE BREAK" and the "SET X COMPLETE!" messages on separate lines in the message box.</w:t>
       </w:r>
     </w:p>
     <w:p>
@@ -2751,7 +3157,15 @@
     </w:p>
     <w:p>
       <w:r>
-        <w:t>Please add a check mark in the upper right corner of each set tracker display box when it is turned green at the end of each set.</w:t>
+        <w:t xml:space="preserve">Please add a check mark in the upper right corner of </w:t>
+      </w:r>
+      <w:proofErr w:type="gramStart"/>
+      <w:r>
+        <w:t>each set</w:t>
+      </w:r>
+      <w:proofErr w:type="gramEnd"/>
+      <w:r>
+        <w:t xml:space="preserve"> tracker display box when it is turned green at the end of each set.</w:t>
       </w:r>
     </w:p>
     <w:p>
@@ -2807,7 +3221,15 @@
         <w:t>JavaScript:</w:t>
       </w:r>
       <w:r>
-        <w:t> Modified the updateSetBoxes function to find the new checkmark element and remove its hidden class only when the rep count for that set reaches 5.</w:t>
+        <w:t> Modified the </w:t>
+      </w:r>
+      <w:proofErr w:type="spellStart"/>
+      <w:r>
+        <w:t>updateSetBoxes</w:t>
+      </w:r>
+      <w:proofErr w:type="spellEnd"/>
+      <w:r>
+        <w:t> function to find the new checkmark element and remove its hidden class only when the rep count for that set reaches 5.</w:t>
       </w:r>
     </w:p>
     <w:p>
@@ -2860,7 +3282,15 @@
     </w:p>
     <w:p>
       <w:r>
-        <w:t>First, the UI is too tall for some phones, so we want to get rid of the message box, and show all messages in the main label.</w:t>
+        <w:t xml:space="preserve">First, the UI is too tall for some phones, so we want to get rid of the message </w:t>
+      </w:r>
+      <w:proofErr w:type="gramStart"/>
+      <w:r>
+        <w:t>box, and</w:t>
+      </w:r>
+      <w:proofErr w:type="gramEnd"/>
+      <w:r>
+        <w:t xml:space="preserve"> show all messages in the main label.</w:t>
       </w:r>
     </w:p>
     <w:p>
@@ -2939,7 +3369,39 @@
         <w:t>Adjusted:</w:t>
       </w:r>
       <w:r>
-        <w:t> The logic in nextState, pauseTimer, and resetSession has been completely refactored to manage the content and styling of the single status element.</w:t>
+        <w:t> The logic in </w:t>
+      </w:r>
+      <w:proofErr w:type="spellStart"/>
+      <w:r>
+        <w:t>nextState</w:t>
+      </w:r>
+      <w:proofErr w:type="spellEnd"/>
+      <w:r>
+        <w:t>, </w:t>
+      </w:r>
+      <w:proofErr w:type="spellStart"/>
+      <w:r>
+        <w:t>pauseTimer</w:t>
+      </w:r>
+      <w:proofErr w:type="spellEnd"/>
+      <w:r>
+        <w:t>, and </w:t>
+      </w:r>
+      <w:proofErr w:type="spellStart"/>
+      <w:r>
+        <w:t>resetSession</w:t>
+      </w:r>
+      <w:proofErr w:type="spellEnd"/>
+      <w:r>
+        <w:t> </w:t>
+      </w:r>
+      <w:proofErr w:type="gramStart"/>
+      <w:r>
+        <w:t>has</w:t>
+      </w:r>
+      <w:proofErr w:type="gramEnd"/>
+      <w:r>
+        <w:t xml:space="preserve"> been completely refactored to manage the content and styling of the single status element.</w:t>
       </w:r>
     </w:p>
     <w:p>
@@ -3100,7 +3562,23 @@
           <w:b/>
           <w:bCs/>
         </w:rPr>
-        <w:t>Rest &amp; Recover (Xs)</w:t>
+        <w:t>Rest &amp; Recover (</w:t>
+      </w:r>
+      <w:proofErr w:type="spellStart"/>
+      <w:r>
+        <w:rPr>
+          <w:b/>
+          <w:bCs/>
+        </w:rPr>
+        <w:t>Xs</w:t>
+      </w:r>
+      <w:proofErr w:type="spellEnd"/>
+      <w:r>
+        <w:rPr>
+          <w:b/>
+          <w:bCs/>
+        </w:rPr>
+        <w:t>)</w:t>
       </w:r>
       <w:r>
         <w:t> label for the remainder of the cycle.</w:t>
@@ -3172,7 +3650,15 @@
     </w:p>
     <w:p>
       <w:r>
-        <w:t>Remove the 1 minute break after the 5th set is finished.</w:t>
+        <w:t xml:space="preserve">Remove the </w:t>
+      </w:r>
+      <w:proofErr w:type="gramStart"/>
+      <w:r>
+        <w:t>1 minute</w:t>
+      </w:r>
+      <w:proofErr w:type="gramEnd"/>
+      <w:r>
+        <w:t xml:space="preserve"> break after the 5th set is finished.</w:t>
       </w:r>
     </w:p>
     <w:p>
@@ -3322,7 +3808,23 @@
           <w:b/>
           <w:bCs/>
         </w:rPr>
-        <w:t>Rest &amp; Recover (Xs)</w:t>
+        <w:t>Rest &amp; Recover (</w:t>
+      </w:r>
+      <w:proofErr w:type="spellStart"/>
+      <w:r>
+        <w:rPr>
+          <w:b/>
+          <w:bCs/>
+        </w:rPr>
+        <w:t>Xs</w:t>
+      </w:r>
+      <w:proofErr w:type="spellEnd"/>
+      <w:r>
+        <w:rPr>
+          <w:b/>
+          <w:bCs/>
+        </w:rPr>
+        <w:t>)</w:t>
       </w:r>
       <w:r>
         <w:t>.</w:t>
@@ -3521,10 +4023,34 @@
           <w:b/>
           <w:bCs/>
         </w:rPr>
-        <w:t>Fixed Viewport Height:</w:t>
-      </w:r>
-      <w:r>
-        <w:t> I replaced the responsive height utility with h-screen and added overflow-hidden to the main &lt;body&gt; tag. This forces the application content to fit strictly within the mobile viewport without generating scrollbars, giving it the desired contained, "modal" feel.</w:t>
+        <w:t xml:space="preserve">Fixed </w:t>
+      </w:r>
+      <w:proofErr w:type="gramStart"/>
+      <w:r>
+        <w:rPr>
+          <w:b/>
+          <w:bCs/>
+        </w:rPr>
+        <w:t>Viewport Height</w:t>
+      </w:r>
+      <w:proofErr w:type="gramEnd"/>
+      <w:r>
+        <w:rPr>
+          <w:b/>
+          <w:bCs/>
+        </w:rPr>
+        <w:t>:</w:t>
+      </w:r>
+      <w:r>
+        <w:t xml:space="preserve"> I replaced the responsive height utility with h-screen and added overflow-hidden to the main &lt;body&gt; tag. This forces the application content to fit strictly within the mobile viewport without generating scrollbars, giving it the desired contained, "modal" </w:t>
+      </w:r>
+      <w:proofErr w:type="gramStart"/>
+      <w:r>
+        <w:t>feel</w:t>
+      </w:r>
+      <w:proofErr w:type="gramEnd"/>
+      <w:r>
+        <w:t>.</w:t>
       </w:r>
     </w:p>
     <w:p>
@@ -3560,7 +4086,23 @@
     </w:p>
     <w:p>
       <w:r>
-        <w:t>Please add a "Time Remaining: M:SS" line below the set progress boxes. Show the total time remaining in minutes and seconds starting at (25 x the selected rest phase duration)+(4 minutes).</w:t>
+        <w:t xml:space="preserve">Please add a "Time Remaining: </w:t>
+      </w:r>
+      <w:proofErr w:type="gramStart"/>
+      <w:r>
+        <w:t>M:SS</w:t>
+      </w:r>
+      <w:proofErr w:type="gramEnd"/>
+      <w:r>
+        <w:t xml:space="preserve">" line below the set progress boxes. Show the total time remaining in minutes and seconds starting at (25 x the selected rest phase </w:t>
+      </w:r>
+      <w:proofErr w:type="gramStart"/>
+      <w:r>
+        <w:t>duration)+(</w:t>
+      </w:r>
+      <w:proofErr w:type="gramEnd"/>
+      <w:r>
+        <w:t>4 minutes).</w:t>
       </w:r>
     </w:p>
     <w:p>
@@ -3577,7 +4119,23 @@
           <w:b/>
           <w:bCs/>
         </w:rPr>
-        <w:t>"M:SS"</w:t>
+        <w:t>"</w:t>
+      </w:r>
+      <w:proofErr w:type="gramStart"/>
+      <w:r>
+        <w:rPr>
+          <w:b/>
+          <w:bCs/>
+        </w:rPr>
+        <w:t>M:SS</w:t>
+      </w:r>
+      <w:proofErr w:type="gramEnd"/>
+      <w:r>
+        <w:rPr>
+          <w:b/>
+          <w:bCs/>
+        </w:rPr>
+        <w:t>"</w:t>
       </w:r>
       <w:r>
         <w:t> format below the Set Progress boxes.</w:t>
@@ -3620,7 +4178,23 @@
           <w:b/>
           <w:bCs/>
         </w:rPr>
-        <w:t>"Time Remaining: M:SS"</w:t>
+        <w:t xml:space="preserve">"Time Remaining: </w:t>
+      </w:r>
+      <w:proofErr w:type="gramStart"/>
+      <w:r>
+        <w:rPr>
+          <w:b/>
+          <w:bCs/>
+        </w:rPr>
+        <w:t>M:SS</w:t>
+      </w:r>
+      <w:proofErr w:type="gramEnd"/>
+      <w:r>
+        <w:rPr>
+          <w:b/>
+          <w:bCs/>
+        </w:rPr>
+        <w:t>"</w:t>
       </w:r>
       <w:r>
         <w:t> display.</w:t>
@@ -3652,7 +4226,15 @@
         <w:t>total session time</w:t>
       </w:r>
       <w:r>
-        <w:t> (25 reps  Active Rep Duration + 4 minutes of breaks) on session start and whenever the rest duration is changed.</w:t>
+        <w:t xml:space="preserve"> (25 </w:t>
+      </w:r>
+      <w:proofErr w:type="gramStart"/>
+      <w:r>
+        <w:t>reps  Active</w:t>
+      </w:r>
+      <w:proofErr w:type="gramEnd"/>
+      <w:r>
+        <w:t xml:space="preserve"> Rep Duration + 4 minutes of breaks) on session start and whenever the rest duration is changed.</w:t>
       </w:r>
     </w:p>
     <w:p>
@@ -3688,8 +4270,13 @@
     </w:p>
     <w:p>
       <w:r>
-        <w:t>When the "Session Complete" message is shown can you display some sort of confetti or other visual "celebration" ?</w:t>
-      </w:r>
+        <w:t>When the "Session Complete" message is shown can you display some sort of confetti or other visual "celebration</w:t>
+      </w:r>
+      <w:proofErr w:type="gramStart"/>
+      <w:r>
+        <w:t>" ?</w:t>
+      </w:r>
+      <w:proofErr w:type="gramEnd"/>
     </w:p>
     <w:p>
       <w:r>
@@ -3759,7 +4346,20 @@
         <w:t>JavaScript Function:</w:t>
       </w:r>
       <w:r>
-        <w:t> Created a showCelebration() function that generates and animates 50 confetti particles for a few seconds.</w:t>
+        <w:t> Created a </w:t>
+      </w:r>
+      <w:proofErr w:type="spellStart"/>
+      <w:proofErr w:type="gramStart"/>
+      <w:r>
+        <w:t>showCelebration</w:t>
+      </w:r>
+      <w:proofErr w:type="spellEnd"/>
+      <w:r>
+        <w:t>(</w:t>
+      </w:r>
+      <w:proofErr w:type="gramEnd"/>
+      <w:r>
+        <w:t>) function that generates and animates 50 confetti particles for a few seconds.</w:t>
       </w:r>
     </w:p>
     <w:p>
@@ -3777,7 +4377,33 @@
         <w:t>Trigger:</w:t>
       </w:r>
       <w:r>
-        <w:t> The showCelebration() function is now called inside resetSession() specifically when the entire exercise is completed.</w:t>
+        <w:t> The </w:t>
+      </w:r>
+      <w:proofErr w:type="spellStart"/>
+      <w:proofErr w:type="gramStart"/>
+      <w:r>
+        <w:t>showCelebration</w:t>
+      </w:r>
+      <w:proofErr w:type="spellEnd"/>
+      <w:r>
+        <w:t>(</w:t>
+      </w:r>
+      <w:proofErr w:type="gramEnd"/>
+      <w:r>
+        <w:t>) function is now called inside </w:t>
+      </w:r>
+      <w:proofErr w:type="spellStart"/>
+      <w:proofErr w:type="gramStart"/>
+      <w:r>
+        <w:t>resetSession</w:t>
+      </w:r>
+      <w:proofErr w:type="spellEnd"/>
+      <w:r>
+        <w:t>(</w:t>
+      </w:r>
+      <w:proofErr w:type="gramEnd"/>
+      <w:r>
+        <w:t>) specifically when the entire exercise is completed.</w:t>
       </w:r>
     </w:p>
     <w:p>
@@ -3790,6 +4416,1919 @@
         <w:t>The timer now includes a satisfying confetti animation when you complete the entire session! Let me know if you have any other adjustments in mind.</w:t>
       </w:r>
     </w:p>
+    <w:p/>
+    <w:p>
+      <w:pPr>
+        <w:rPr>
+          <w:rFonts w:asciiTheme="majorHAnsi" w:eastAsiaTheme="majorEastAsia" w:hAnsiTheme="majorHAnsi" w:cstheme="majorBidi"/>
+          <w:color w:val="0F4761" w:themeColor="accent1" w:themeShade="BF"/>
+          <w:sz w:val="40"/>
+          <w:szCs w:val="40"/>
+        </w:rPr>
+      </w:pPr>
+      <w:r>
+        <w:br w:type="page"/>
+      </w:r>
+    </w:p>
+    <w:p>
+      <w:pPr>
+        <w:pStyle w:val="Heading1"/>
+      </w:pPr>
+      <w:r>
+        <w:lastRenderedPageBreak/>
+        <w:t xml:space="preserve">Session </w:t>
+      </w:r>
+      <w:r>
+        <w:t>4</w:t>
+      </w:r>
+      <w:r>
+        <w:t xml:space="preserve"> – 11/</w:t>
+      </w:r>
+      <w:r>
+        <w:t>20</w:t>
+      </w:r>
+      <w:r>
+        <w:t>/25</w:t>
+      </w:r>
+    </w:p>
+    <w:p>
+      <w:pPr>
+        <w:pStyle w:val="Heading2"/>
+      </w:pPr>
+      <w:r>
+        <w:t>Prompt &amp; Response</w:t>
+      </w:r>
+    </w:p>
+    <w:p>
+      <w:r>
+        <w:t xml:space="preserve">Please revert the "modal" changes made earlier and described below. We want to put </w:t>
+      </w:r>
+      <w:r>
+        <w:t>responsiveness</w:t>
+      </w:r>
+      <w:r>
+        <w:t xml:space="preserve"> back in the app.</w:t>
+      </w:r>
+    </w:p>
+    <w:p>
+      <w:pPr>
+        <w:rPr>
+          <w:i/>
+          <w:iCs/>
+        </w:rPr>
+      </w:pPr>
+      <w:r>
+        <w:rPr>
+          <w:i/>
+          <w:iCs/>
+        </w:rPr>
+        <w:t>You stopped this response</w:t>
+      </w:r>
+    </w:p>
+    <w:p>
+      <w:r>
+        <w:t>I can definitely adjust the mobile layout to make the app feel more contained, preventing it from interacting with the phone's native scrolling or "liquid glass" UI effects.</w:t>
+      </w:r>
+    </w:p>
+    <w:p>
+      <w:r>
+        <w:t>I've made the following changes to the emst_timer.html file:</w:t>
+      </w:r>
+    </w:p>
+    <w:p>
+      <w:r>
+        <w:t xml:space="preserve">Fixed </w:t>
+      </w:r>
+      <w:proofErr w:type="gramStart"/>
+      <w:r>
+        <w:t>Viewport Height</w:t>
+      </w:r>
+      <w:proofErr w:type="gramEnd"/>
+      <w:r>
+        <w:t xml:space="preserve">: I replaced the responsive height utility with h-screen and added overflow-hidden to the main &lt;body&gt; tag. This forces the application content to fit strictly within the mobile viewport without generating scrollbars, giving it the desired contained, "modal" </w:t>
+      </w:r>
+      <w:proofErr w:type="gramStart"/>
+      <w:r>
+        <w:t>feel</w:t>
+      </w:r>
+      <w:proofErr w:type="gramEnd"/>
+      <w:r>
+        <w:t>.</w:t>
+      </w:r>
+    </w:p>
+    <w:p>
+      <w:r>
+        <w:t>CSS Cleanup: Removed the custom and unnecessary .h-screen-responsive CSS definition.</w:t>
+      </w:r>
+    </w:p>
+    <w:p>
+      <w:r>
+        <w:t>I understand. You want to revert the fixed-height, overflow-hidden "modal" behavior to restore standard responsive scrolling on mobile devices.</w:t>
+      </w:r>
+    </w:p>
+    <w:p>
+      <w:r>
+        <w:t>I have updated the &lt;body&gt; tag to remove the h-screen and overflow-hidden classes, replacing them with min-h-screen. This allows the content to scroll naturally on smaller screens, re-enabling full responsiveness.</w:t>
+      </w:r>
+    </w:p>
+    <w:p>
+      <w:r>
+        <w:t>Here is the updated file:</w:t>
+      </w:r>
+    </w:p>
+    <w:p>
+      <w:r>
+        <w:t>I have successfully reverted the "modal" changes by updating the &lt;body&gt; element's classes. The app is now fully responsive and will allow scrolling on smaller devices while maintaining its layout structure.</w:t>
+      </w:r>
+    </w:p>
+    <w:p>
+      <w:pPr>
+        <w:pStyle w:val="Heading2"/>
+      </w:pPr>
+      <w:r>
+        <w:t>Prompt &amp; Response</w:t>
+      </w:r>
+    </w:p>
+    <w:p>
+      <w:r>
+        <w:t>Please add a flag to tell mobile devices to stay active as long as the timer is counting down.</w:t>
+      </w:r>
+    </w:p>
+    <w:p>
+      <w:r>
+        <w:t>I've updated the application to include a </w:t>
+      </w:r>
+      <w:r>
+        <w:rPr>
+          <w:b/>
+          <w:bCs/>
+        </w:rPr>
+        <w:t>Screen Wake Lock</w:t>
+      </w:r>
+      <w:r>
+        <w:t> flag. This feature uses the browser's </w:t>
+      </w:r>
+      <w:r>
+        <w:rPr>
+          <w:b/>
+          <w:bCs/>
+        </w:rPr>
+        <w:t>Wake Lock API</w:t>
+      </w:r>
+      <w:r>
+        <w:t> to request that the device screen remains active (does not dim or lock) as long as the timer is running.</w:t>
+      </w:r>
+    </w:p>
+    <w:p>
+      <w:r>
+        <w:t>The screen lock is automatically managed:</w:t>
+      </w:r>
+    </w:p>
+    <w:p>
+      <w:pPr>
+        <w:numPr>
+          <w:ilvl w:val="0"/>
+          <w:numId w:val="19"/>
+        </w:numPr>
+      </w:pPr>
+      <w:r>
+        <w:rPr>
+          <w:b/>
+          <w:bCs/>
+        </w:rPr>
+        <w:t>Requested:</w:t>
+      </w:r>
+      <w:r>
+        <w:t> When you click "Start Session."</w:t>
+      </w:r>
+    </w:p>
+    <w:p>
+      <w:pPr>
+        <w:numPr>
+          <w:ilvl w:val="0"/>
+          <w:numId w:val="19"/>
+        </w:numPr>
+      </w:pPr>
+      <w:r>
+        <w:rPr>
+          <w:b/>
+          <w:bCs/>
+        </w:rPr>
+        <w:lastRenderedPageBreak/>
+        <w:t>Released:</w:t>
+      </w:r>
+      <w:r>
+        <w:t> When you click "Pause Session," "Reset Session," or when the session completes naturally.</w:t>
+      </w:r>
+    </w:p>
+    <w:p>
+      <w:r>
+        <w:t>Here is the updated file:</w:t>
+      </w:r>
+    </w:p>
+    <w:p>
+      <w:pPr>
+        <w:pStyle w:val="Heading2"/>
+      </w:pPr>
+      <w:r>
+        <w:t>Prompt &amp; Response</w:t>
+      </w:r>
+    </w:p>
+    <w:p>
+      <w:r>
+        <w:t>Please make the confetti particles bigger or brighter or somehow more noticeable.</w:t>
+      </w:r>
+    </w:p>
+    <w:p>
+      <w:r>
+        <w:t>I've made the confetti more noticeable! I've adjusted the JavaScript in emst_timer.html to:</w:t>
+      </w:r>
+    </w:p>
+    <w:p>
+      <w:pPr>
+        <w:numPr>
+          <w:ilvl w:val="0"/>
+          <w:numId w:val="20"/>
+        </w:numPr>
+      </w:pPr>
+      <w:r>
+        <w:rPr>
+          <w:b/>
+          <w:bCs/>
+        </w:rPr>
+        <w:t>Increase Confetti Size:</w:t>
+      </w:r>
+      <w:r>
+        <w:t> The base size of the confetti particles is now larger, with a wider random range.</w:t>
+      </w:r>
+    </w:p>
+    <w:p>
+      <w:pPr>
+        <w:numPr>
+          <w:ilvl w:val="0"/>
+          <w:numId w:val="20"/>
+        </w:numPr>
+      </w:pPr>
+      <w:r>
+        <w:rPr>
+          <w:b/>
+          <w:bCs/>
+        </w:rPr>
+        <w:t>Brighter Colors:</w:t>
+      </w:r>
+      <w:r>
+        <w:t> Ensured a good contrast with the background.</w:t>
+      </w:r>
+    </w:p>
+    <w:p>
+      <w:pPr>
+        <w:numPr>
+          <w:ilvl w:val="0"/>
+          <w:numId w:val="20"/>
+        </w:numPr>
+      </w:pPr>
+      <w:r>
+        <w:rPr>
+          <w:b/>
+          <w:bCs/>
+        </w:rPr>
+        <w:t>Longer Duration:</w:t>
+      </w:r>
+      <w:r>
+        <w:t xml:space="preserve"> Confetti </w:t>
+      </w:r>
+      <w:proofErr w:type="gramStart"/>
+      <w:r>
+        <w:t>stays</w:t>
+      </w:r>
+      <w:proofErr w:type="gramEnd"/>
+      <w:r>
+        <w:t xml:space="preserve"> on screen a bit longer before disappearing.</w:t>
+      </w:r>
+    </w:p>
+    <w:p>
+      <w:pPr>
+        <w:pStyle w:val="Heading2"/>
+      </w:pPr>
+      <w:r>
+        <w:t>Prompt &amp; Response</w:t>
+      </w:r>
+    </w:p>
+    <w:p>
+      <w:r>
+        <w:t xml:space="preserve">Got a “Something went wrong” message and clicked the “Fix Error” </w:t>
+      </w:r>
+      <w:r>
+        <w:t>button. The following changes were made.</w:t>
+      </w:r>
+    </w:p>
+    <w:p>
+      <w:r>
+        <w:t xml:space="preserve">I made some changes. The file was truncated, leading to a </w:t>
+      </w:r>
+      <w:proofErr w:type="spellStart"/>
+      <w:r>
+        <w:t>SyntaxError</w:t>
+      </w:r>
+      <w:proofErr w:type="spellEnd"/>
+      <w:r>
+        <w:t xml:space="preserve">: Unexpected end of input because the JavaScript function </w:t>
+      </w:r>
+      <w:proofErr w:type="spellStart"/>
+      <w:r>
+        <w:t>resetSession</w:t>
+      </w:r>
+      <w:proofErr w:type="spellEnd"/>
+      <w:r>
+        <w:t xml:space="preserve"> and the rest of the application's code were not properly closed. I have restored the full application logic, including the completion of the </w:t>
+      </w:r>
+      <w:proofErr w:type="spellStart"/>
+      <w:r>
+        <w:t>resetSession</w:t>
+      </w:r>
+      <w:proofErr w:type="spellEnd"/>
+      <w:r>
+        <w:t xml:space="preserve"> function, tick loop, event handlers, and the final script and HTML closing tags.</w:t>
+      </w:r>
+    </w:p>
+    <w:p>
+      <w:r>
+        <w:t>The code now compiles and runs correctly with all your requested features, including the larger/brighter confetti.</w:t>
+      </w:r>
+    </w:p>
+    <w:p>
+      <w:r>
+        <w:t xml:space="preserve">I made some changes. The code was </w:t>
+      </w:r>
+      <w:proofErr w:type="gramStart"/>
+      <w:r>
+        <w:t>truncated</w:t>
+      </w:r>
+      <w:proofErr w:type="gramEnd"/>
+      <w:r>
+        <w:t xml:space="preserve">, causing a </w:t>
+      </w:r>
+      <w:proofErr w:type="spellStart"/>
+      <w:r>
+        <w:t>SyntaxError</w:t>
+      </w:r>
+      <w:proofErr w:type="spellEnd"/>
+      <w:r>
+        <w:t xml:space="preserve">: Unexpected end of input. I have restored the full JavaScript logic, completing the </w:t>
+      </w:r>
+      <w:proofErr w:type="spellStart"/>
+      <w:r>
+        <w:t>resetSession</w:t>
+      </w:r>
+      <w:proofErr w:type="spellEnd"/>
+      <w:r>
+        <w:t xml:space="preserve"> function and all subsequent code blocks to ensure the application compiles and runs correctly.</w:t>
+      </w:r>
+    </w:p>
+    <w:p>
+      <w:pPr>
+        <w:pStyle w:val="Heading2"/>
+      </w:pPr>
+      <w:r>
+        <w:t>Prompt &amp; Response</w:t>
+      </w:r>
+    </w:p>
+    <w:p>
+      <w:r>
+        <w:t>Change the start time for the Time Remaining counter to (20 * selected duration) + 4 minutes.</w:t>
+      </w:r>
+    </w:p>
+    <w:p>
+      <w:r>
+        <w:t>I've updated the timer to use your new formula for calculating the total session time remaining.</w:t>
+      </w:r>
+    </w:p>
+    <w:p>
+      <w:r>
+        <w:t>The counter now starts at: </w:t>
+      </w:r>
+      <w:r>
+        <w:rPr>
+          <w:b/>
+          <w:bCs/>
+        </w:rPr>
+        <w:t>(</w:t>
+      </w:r>
+      <w:proofErr w:type="gramStart"/>
+      <w:r>
+        <w:rPr>
+          <w:b/>
+          <w:bCs/>
+        </w:rPr>
+        <w:t>20  Selected</w:t>
+      </w:r>
+      <w:proofErr w:type="gramEnd"/>
+      <w:r>
+        <w:rPr>
+          <w:b/>
+          <w:bCs/>
+        </w:rPr>
+        <w:t xml:space="preserve"> Rest Duration) + 4 Minutes.</w:t>
+      </w:r>
+    </w:p>
+    <w:p>
+      <w:r>
+        <w:lastRenderedPageBreak/>
+        <w:t>This required updating the </w:t>
+      </w:r>
+      <w:proofErr w:type="spellStart"/>
+      <w:r>
+        <w:t>calculateTotalDuration</w:t>
+      </w:r>
+      <w:proofErr w:type="spellEnd"/>
+      <w:r>
+        <w:t> function to base the initial time on 20 reps instead of the actual 25 reps in the session.</w:t>
+      </w:r>
+    </w:p>
+    <w:p>
+      <w:r>
+        <w:t>Here is the updated file:</w:t>
+      </w:r>
+    </w:p>
+    <w:p>
+      <w:pPr>
+        <w:pStyle w:val="Heading2"/>
+      </w:pPr>
+      <w:r>
+        <w:t>Prompt &amp; Response</w:t>
+      </w:r>
+    </w:p>
+    <w:p>
+      <w:r>
+        <w:t xml:space="preserve">Change the "Set Progress (Reps Completed)" label to "Set Progress (Breathes Completed)" and </w:t>
+      </w:r>
+      <w:proofErr w:type="gramStart"/>
+      <w:r>
+        <w:t>increment</w:t>
+      </w:r>
+      <w:proofErr w:type="gramEnd"/>
+      <w:r>
+        <w:t xml:space="preserve"> the set counters as soon as the exhale label is removed.</w:t>
+      </w:r>
+    </w:p>
+    <w:p>
+      <w:r>
+        <w:t>I've made the requested changes to the application's labeling and progression logic.</w:t>
+      </w:r>
+    </w:p>
+    <w:p>
+      <w:pPr>
+        <w:rPr>
+          <w:b/>
+          <w:bCs/>
+        </w:rPr>
+      </w:pPr>
+      <w:r>
+        <w:rPr>
+          <w:b/>
+          <w:bCs/>
+        </w:rPr>
+        <w:t>Summary of Changes:</w:t>
+      </w:r>
+    </w:p>
+    <w:p>
+      <w:pPr>
+        <w:numPr>
+          <w:ilvl w:val="0"/>
+          <w:numId w:val="21"/>
+        </w:numPr>
+      </w:pPr>
+      <w:r>
+        <w:rPr>
+          <w:b/>
+          <w:bCs/>
+        </w:rPr>
+        <w:t>Label Update:</w:t>
+      </w:r>
+      <w:r>
+        <w:t> The header is changed from "Set Progress (Reps Completed)" to </w:t>
+      </w:r>
+      <w:r>
+        <w:rPr>
+          <w:b/>
+          <w:bCs/>
+        </w:rPr>
+        <w:t>"Set Progress (Breathes Completed)"</w:t>
+      </w:r>
+      <w:r>
+        <w:t>.</w:t>
+      </w:r>
+    </w:p>
+    <w:p>
+      <w:pPr>
+        <w:numPr>
+          <w:ilvl w:val="0"/>
+          <w:numId w:val="21"/>
+        </w:numPr>
+      </w:pPr>
+      <w:r>
+        <w:rPr>
+          <w:b/>
+          <w:bCs/>
+        </w:rPr>
+        <w:t>Counter Logic Update:</w:t>
+      </w:r>
+      <w:r>
+        <w:t xml:space="preserve"> The set counters now </w:t>
+      </w:r>
+      <w:proofErr w:type="gramStart"/>
+      <w:r>
+        <w:t>increment</w:t>
+      </w:r>
+      <w:proofErr w:type="gramEnd"/>
+      <w:r>
+        <w:t xml:space="preserve"> immediately when the </w:t>
+      </w:r>
+      <w:r>
+        <w:rPr>
+          <w:b/>
+          <w:bCs/>
+        </w:rPr>
+        <w:t>Exhale Forcefully (&lt; 2 seconds)</w:t>
+      </w:r>
+      <w:r>
+        <w:t> message is removed (at the 3-second mark of the active phase), providing instant visual feedback that the breathing effort is complete.</w:t>
+      </w:r>
+    </w:p>
+    <w:p>
+      <w:r>
+        <w:t>Here is the updated file:</w:t>
+      </w:r>
+    </w:p>
+    <w:p>
+      <w:pPr>
+        <w:pStyle w:val="Heading2"/>
+      </w:pPr>
+      <w:r>
+        <w:t>Prompt &amp; Response</w:t>
+      </w:r>
+    </w:p>
+    <w:p>
+      <w:r>
+        <w:t xml:space="preserve">Skip the 15 second rest period on the 5 </w:t>
+      </w:r>
+      <w:proofErr w:type="gramStart"/>
+      <w:r>
+        <w:t>breath</w:t>
+      </w:r>
+      <w:proofErr w:type="gramEnd"/>
+      <w:r>
+        <w:t xml:space="preserve"> of each set and start the </w:t>
+      </w:r>
+      <w:proofErr w:type="gramStart"/>
+      <w:r>
+        <w:t>60 second long</w:t>
+      </w:r>
+      <w:proofErr w:type="gramEnd"/>
+      <w:r>
+        <w:t xml:space="preserve"> breath timer instead. Add the checkmark to each set progress box as soon as the count is incremented to 5 for that box.</w:t>
+      </w:r>
+    </w:p>
+    <w:p>
+      <w:r>
+        <w:t>I have implemented the requested logic to skip the rest period on the 5th breath of each set, ensuring a quick transition to the 1-minute break or session completion.</w:t>
+      </w:r>
+    </w:p>
+    <w:p>
+      <w:r>
+        <w:t>I also verified that the checkmark appears immediately in the set progress box as soon as the 5th breath is exhaled.</w:t>
+      </w:r>
+    </w:p>
+    <w:p>
+      <w:pPr>
+        <w:rPr>
+          <w:b/>
+          <w:bCs/>
+        </w:rPr>
+      </w:pPr>
+      <w:r>
+        <w:rPr>
+          <w:b/>
+          <w:bCs/>
+        </w:rPr>
+        <w:t>Summary of Changes:</w:t>
+      </w:r>
+    </w:p>
+    <w:p>
+      <w:pPr>
+        <w:numPr>
+          <w:ilvl w:val="0"/>
+          <w:numId w:val="22"/>
+        </w:numPr>
+      </w:pPr>
+      <w:r>
+        <w:rPr>
+          <w:b/>
+          <w:bCs/>
+        </w:rPr>
+        <w:t>Skip Rest on 5th Rep:</w:t>
+      </w:r>
+      <w:r>
+        <w:t> The timer now runs the </w:t>
+      </w:r>
+      <w:r>
+        <w:rPr>
+          <w:b/>
+          <w:bCs/>
+        </w:rPr>
+        <w:t>1-second Inhale</w:t>
+      </w:r>
+      <w:r>
+        <w:t> and </w:t>
+      </w:r>
+      <w:r>
+        <w:rPr>
+          <w:b/>
+          <w:bCs/>
+        </w:rPr>
+        <w:t>2-second Exhale</w:t>
+      </w:r>
+      <w:r>
+        <w:t> phases, and immediately upon completion of the Exhale (at the 3-second mark of the cycle), it:</w:t>
+      </w:r>
+    </w:p>
+    <w:p>
+      <w:pPr>
+        <w:numPr>
+          <w:ilvl w:val="1"/>
+          <w:numId w:val="22"/>
+        </w:numPr>
+      </w:pPr>
+      <w:r>
+        <w:t>Increments the set count to </w:t>
+      </w:r>
+      <w:r>
+        <w:rPr>
+          <w:b/>
+          <w:bCs/>
+        </w:rPr>
+        <w:t>5</w:t>
+      </w:r>
+      <w:r>
+        <w:t>.</w:t>
+      </w:r>
+    </w:p>
+    <w:p>
+      <w:pPr>
+        <w:numPr>
+          <w:ilvl w:val="1"/>
+          <w:numId w:val="22"/>
+        </w:numPr>
+      </w:pPr>
+      <w:proofErr w:type="gramStart"/>
+      <w:r>
+        <w:t>Adds</w:t>
+      </w:r>
+      <w:proofErr w:type="gramEnd"/>
+      <w:r>
+        <w:t xml:space="preserve"> the </w:t>
+      </w:r>
+      <w:r>
+        <w:rPr>
+          <w:b/>
+          <w:bCs/>
+        </w:rPr>
+        <w:t>checkmark</w:t>
+      </w:r>
+      <w:r>
+        <w:t> (as the count is 5).</w:t>
+      </w:r>
+    </w:p>
+    <w:p>
+      <w:pPr>
+        <w:numPr>
+          <w:ilvl w:val="1"/>
+          <w:numId w:val="22"/>
+        </w:numPr>
+      </w:pPr>
+      <w:r>
+        <w:t>If it's Set 1, 2, 3, or 4, it transitions immediately to the </w:t>
+      </w:r>
+      <w:r>
+        <w:rPr>
+          <w:b/>
+          <w:bCs/>
+        </w:rPr>
+        <w:t>1-Minute Break</w:t>
+      </w:r>
+      <w:r>
+        <w:t>.</w:t>
+      </w:r>
+    </w:p>
+    <w:p>
+      <w:pPr>
+        <w:numPr>
+          <w:ilvl w:val="1"/>
+          <w:numId w:val="22"/>
+        </w:numPr>
+      </w:pPr>
+      <w:r>
+        <w:lastRenderedPageBreak/>
+        <w:t>If it's Set 5, it transitions immediately to </w:t>
+      </w:r>
+      <w:r>
+        <w:rPr>
+          <w:b/>
+          <w:bCs/>
+        </w:rPr>
+        <w:t>Session Complete</w:t>
+      </w:r>
+      <w:r>
+        <w:t>.</w:t>
+      </w:r>
+    </w:p>
+    <w:p>
+      <w:pPr>
+        <w:numPr>
+          <w:ilvl w:val="0"/>
+          <w:numId w:val="22"/>
+        </w:numPr>
+      </w:pPr>
+      <w:r>
+        <w:rPr>
+          <w:b/>
+          <w:bCs/>
+        </w:rPr>
+        <w:t>Immediate Checkmark:</w:t>
+      </w:r>
+      <w:r>
+        <w:t> The set counter is now incremented, and the </w:t>
+      </w:r>
+      <w:proofErr w:type="spellStart"/>
+      <w:r>
+        <w:t>updateSetBoxes</w:t>
+      </w:r>
+      <w:proofErr w:type="spellEnd"/>
+      <w:r>
+        <w:t xml:space="preserve"> function (which adds </w:t>
+      </w:r>
+      <w:proofErr w:type="gramStart"/>
+      <w:r>
+        <w:t>the green</w:t>
+      </w:r>
+      <w:proofErr w:type="gramEnd"/>
+      <w:r>
+        <w:t xml:space="preserve"> color and checkmark) is called at the exact moment the Exhale phase ends (3000ms elapsed time).</w:t>
+      </w:r>
+    </w:p>
+    <w:p>
+      <w:r>
+        <w:t>Here is the updated file:</w:t>
+      </w:r>
+    </w:p>
+    <w:p>
+      <w:r>
+        <w:t>Another “Something went wrong message. Clicked the “Fix Error” link and got these notes.</w:t>
+      </w:r>
+    </w:p>
+    <w:p>
+      <w:r>
+        <w:t xml:space="preserve">I made some changes. The </w:t>
+      </w:r>
+      <w:proofErr w:type="spellStart"/>
+      <w:r>
+        <w:t>TypeError</w:t>
+      </w:r>
+      <w:proofErr w:type="spellEnd"/>
+      <w:r>
+        <w:t>: Cannot read properties of null (reading '</w:t>
+      </w:r>
+      <w:proofErr w:type="spellStart"/>
+      <w:r>
+        <w:t>addEventListener</w:t>
+      </w:r>
+      <w:proofErr w:type="spellEnd"/>
+      <w:r>
+        <w:t xml:space="preserve">') was occurring because the </w:t>
+      </w:r>
+      <w:proofErr w:type="spellStart"/>
+      <w:r>
+        <w:t>cancelResetButton</w:t>
+      </w:r>
+      <w:proofErr w:type="spellEnd"/>
+      <w:r>
+        <w:t xml:space="preserve"> ID in the HTML was cancel-reset, but </w:t>
+      </w:r>
+      <w:proofErr w:type="gramStart"/>
+      <w:r>
+        <w:t>the JavaScript</w:t>
+      </w:r>
+      <w:proofErr w:type="gramEnd"/>
+      <w:r>
+        <w:t xml:space="preserve"> was incorrectly targeting an element with the ID cancel-cancel. I have corrected the ID in the JavaScript event listener to match the HTML (cancel-reset), fixing the runtime error.</w:t>
+      </w:r>
+    </w:p>
+    <w:p>
+      <w:r>
+        <w:t xml:space="preserve">I made some changes. The </w:t>
+      </w:r>
+      <w:proofErr w:type="spellStart"/>
+      <w:r>
+        <w:t>TypeError</w:t>
+      </w:r>
+      <w:proofErr w:type="spellEnd"/>
+      <w:r>
+        <w:t>: Cannot read properties of null (reading '</w:t>
+      </w:r>
+      <w:proofErr w:type="spellStart"/>
+      <w:r>
+        <w:t>addEventListener</w:t>
+      </w:r>
+      <w:proofErr w:type="spellEnd"/>
+      <w:r>
+        <w:t xml:space="preserve">') was occurring because the element retrieved by </w:t>
+      </w:r>
+      <w:proofErr w:type="spellStart"/>
+      <w:proofErr w:type="gramStart"/>
+      <w:r>
+        <w:t>document.getElementById</w:t>
+      </w:r>
+      <w:proofErr w:type="spellEnd"/>
+      <w:proofErr w:type="gramEnd"/>
+      <w:r>
+        <w:t xml:space="preserve">('cancel-cancel') was null. I corrected the ID being targeted in the JavaScript to cancel-reset, which is the correct ID used in the HTML for the </w:t>
+      </w:r>
+      <w:r>
+        <w:rPr>
+          <w:b/>
+          <w:bCs/>
+        </w:rPr>
+        <w:t>Cancel</w:t>
+      </w:r>
+      <w:r>
+        <w:t xml:space="preserve"> button.</w:t>
+      </w:r>
+    </w:p>
+    <w:p>
+      <w:r>
+        <w:t xml:space="preserve">Upon </w:t>
+      </w:r>
+      <w:r>
+        <w:t>trying to test after these changes I was notified of another error, and “Fixed” it. Then I received th</w:t>
+      </w:r>
+      <w:r>
+        <w:t>ese notes.</w:t>
+      </w:r>
+    </w:p>
+    <w:p>
+      <w:r>
+        <w:t xml:space="preserve">I made some changes. The error you </w:t>
+      </w:r>
+      <w:proofErr w:type="gramStart"/>
+      <w:r>
+        <w:t>are seeing</w:t>
+      </w:r>
+      <w:proofErr w:type="gramEnd"/>
+      <w:r>
+        <w:t xml:space="preserve">, Wake Lock request failed: </w:t>
+      </w:r>
+      <w:proofErr w:type="spellStart"/>
+      <w:r>
+        <w:t>NotAllowedError</w:t>
+      </w:r>
+      <w:proofErr w:type="spellEnd"/>
+      <w:r>
+        <w:t xml:space="preserve">, is due to security restrictions in the environment (often when running in an </w:t>
+      </w:r>
+      <w:proofErr w:type="spellStart"/>
+      <w:r>
+        <w:t>iframe</w:t>
+      </w:r>
+      <w:proofErr w:type="spellEnd"/>
+      <w:r>
+        <w:t xml:space="preserve">) that prevent the browser from acquiring a screen wake lock. This is not an issue with the code's logic. I have ensured the existing </w:t>
+      </w:r>
+      <w:proofErr w:type="spellStart"/>
+      <w:r>
+        <w:t>requestWakeLock</w:t>
+      </w:r>
+      <w:proofErr w:type="spellEnd"/>
+      <w:r>
+        <w:t xml:space="preserve"> function includes robust error handling (try...catch) so that the application proceeds normally and the timer functionality is not affected, even if the screen is allowed to sleep by the browser.</w:t>
+      </w:r>
+    </w:p>
+    <w:p>
+      <w:r>
+        <w:t>And after another error and fix cycle…</w:t>
+      </w:r>
+    </w:p>
+    <w:p>
+      <w:r>
+        <w:t xml:space="preserve">I have wrapped the </w:t>
+      </w:r>
+      <w:proofErr w:type="spellStart"/>
+      <w:proofErr w:type="gramStart"/>
+      <w:r>
+        <w:t>console.error</w:t>
+      </w:r>
+      <w:proofErr w:type="spellEnd"/>
+      <w:proofErr w:type="gramEnd"/>
+      <w:r>
+        <w:t xml:space="preserve"> call related to </w:t>
+      </w:r>
+      <w:proofErr w:type="gramStart"/>
+      <w:r>
+        <w:t>the Wake</w:t>
+      </w:r>
+      <w:proofErr w:type="gramEnd"/>
+      <w:r>
+        <w:t xml:space="preserve"> Lock in an if statement to check for the specific </w:t>
+      </w:r>
+      <w:proofErr w:type="spellStart"/>
+      <w:r>
+        <w:t>NotAllowedError</w:t>
+      </w:r>
+      <w:proofErr w:type="spellEnd"/>
+      <w:r>
+        <w:t xml:space="preserve"> and suppress its logging to keep your console clean. The app will continue to function perfectly, as </w:t>
+      </w:r>
+      <w:proofErr w:type="gramStart"/>
+      <w:r>
+        <w:t>the Wake</w:t>
+      </w:r>
+      <w:proofErr w:type="gramEnd"/>
+      <w:r>
+        <w:t xml:space="preserve"> Lock was always designed to be an optional enhancement.</w:t>
+      </w:r>
+    </w:p>
+    <w:p>
+      <w:r>
+        <w:t xml:space="preserve">I made some changes. I updated the </w:t>
+      </w:r>
+      <w:proofErr w:type="spellStart"/>
+      <w:r>
+        <w:t>requestWakeLock</w:t>
+      </w:r>
+      <w:proofErr w:type="spellEnd"/>
+      <w:r>
+        <w:t xml:space="preserve"> function to suppress logging the </w:t>
+      </w:r>
+      <w:proofErr w:type="spellStart"/>
+      <w:r>
+        <w:t>NotAllowedError</w:t>
+      </w:r>
+      <w:proofErr w:type="spellEnd"/>
+      <w:r>
+        <w:t xml:space="preserve"> in the console, as this error is typically a security restriction in the hosting environment (like an </w:t>
+      </w:r>
+      <w:proofErr w:type="spellStart"/>
+      <w:r>
+        <w:t>iframe</w:t>
+      </w:r>
+      <w:proofErr w:type="spellEnd"/>
+      <w:r>
+        <w:t>) and doesn't indicate a functional bug in the application. The timer will now run cleanly even if the screen lock permission is denied.</w:t>
+      </w:r>
+    </w:p>
+    <w:p/>
+    <w:p>
+      <w:pPr>
+        <w:pStyle w:val="Heading2"/>
+      </w:pPr>
+      <w:r>
+        <w:t>Prompt &amp; Response</w:t>
+      </w:r>
+    </w:p>
+    <w:p>
+      <w:r>
+        <w:t>Please change the "1 Minute Break</w:t>
+      </w:r>
+      <w:r>
+        <w:t xml:space="preserve"> </w:t>
+      </w:r>
+      <w:r>
+        <w:t>(Set 1 Complete)" message to "Long Rest (Set 1 Complete)" and change "Exhale forcefully (&lt; 2 seconds)" to "Exhale Quickly".</w:t>
+      </w:r>
+    </w:p>
+    <w:p>
+      <w:r>
+        <w:t>I've updated the </w:t>
+      </w:r>
+      <w:r>
+        <w:rPr>
+          <w:b/>
+          <w:bCs/>
+        </w:rPr>
+        <w:t>Long Break</w:t>
+      </w:r>
+      <w:r>
+        <w:t> message and the </w:t>
+      </w:r>
+      <w:r>
+        <w:rPr>
+          <w:b/>
+          <w:bCs/>
+        </w:rPr>
+        <w:t>Exhale</w:t>
+      </w:r>
+      <w:r>
+        <w:t> instruction text in the emst_timer.html file to reflect your latest terminology preferences.</w:t>
+      </w:r>
+    </w:p>
+    <w:p>
+      <w:pPr>
+        <w:rPr>
+          <w:b/>
+          <w:bCs/>
+        </w:rPr>
+      </w:pPr>
+      <w:r>
+        <w:rPr>
+          <w:b/>
+          <w:bCs/>
+        </w:rPr>
+        <w:t>Summary of Changes:</w:t>
+      </w:r>
+    </w:p>
+    <w:p>
+      <w:pPr>
+        <w:numPr>
+          <w:ilvl w:val="0"/>
+          <w:numId w:val="23"/>
+        </w:numPr>
+      </w:pPr>
+      <w:r>
+        <w:rPr>
+          <w:b/>
+          <w:bCs/>
+        </w:rPr>
+        <w:t>Long Break Message:</w:t>
+      </w:r>
+      <w:r>
+        <w:t> Changed from "1 Minute Break" to "Long Rest" in both active and pause states.</w:t>
+      </w:r>
+    </w:p>
+    <w:p>
+      <w:pPr>
+        <w:numPr>
+          <w:ilvl w:val="0"/>
+          <w:numId w:val="23"/>
+        </w:numPr>
+      </w:pPr>
+      <w:r>
+        <w:rPr>
+          <w:b/>
+          <w:bCs/>
+        </w:rPr>
+        <w:t>Exhale Instruction:</w:t>
+      </w:r>
+      <w:r>
+        <w:t> Changed from "Exhale Forcefully (&lt; 2 seconds)" to "Exhale Quickly".</w:t>
+      </w:r>
+    </w:p>
+    <w:p>
+      <w:r>
+        <w:t>Here is the updated file:</w:t>
+      </w:r>
+    </w:p>
+    <w:p>
+      <w:r>
+        <w:t>I've updated the long break message to </w:t>
+      </w:r>
+      <w:r>
+        <w:rPr>
+          <w:b/>
+          <w:bCs/>
+        </w:rPr>
+        <w:t>"Long Rest (Set X Complete)"</w:t>
+      </w:r>
+      <w:r>
+        <w:t> and simplified the exhale instruction to </w:t>
+      </w:r>
+      <w:r>
+        <w:rPr>
+          <w:b/>
+          <w:bCs/>
+        </w:rPr>
+        <w:t>"Exhale Quickly"</w:t>
+      </w:r>
+      <w:r>
+        <w:t>.</w:t>
+      </w:r>
+    </w:p>
+    <w:p>
+      <w:pPr>
+        <w:rPr>
+          <w:color w:val="EE0000"/>
+        </w:rPr>
+      </w:pPr>
+      <w:r>
+        <w:rPr>
+          <w:color w:val="EE0000"/>
+        </w:rPr>
+        <w:t>After this change the</w:t>
+      </w:r>
+      <w:r>
+        <w:rPr>
+          <w:color w:val="EE0000"/>
+        </w:rPr>
+        <w:t xml:space="preserve"> preview </w:t>
+      </w:r>
+      <w:proofErr w:type="gramStart"/>
+      <w:r>
+        <w:rPr>
+          <w:color w:val="EE0000"/>
+        </w:rPr>
+        <w:t>disappeared</w:t>
+      </w:r>
+      <w:proofErr w:type="gramEnd"/>
+      <w:r>
+        <w:rPr>
+          <w:color w:val="EE0000"/>
+        </w:rPr>
+        <w:t xml:space="preserve"> and the code showed a single line with a message something like “…redacted for brevity”. I reverted the code </w:t>
+      </w:r>
+      <w:r>
+        <w:rPr>
+          <w:color w:val="EE0000"/>
+        </w:rPr>
+        <w:t xml:space="preserve">and the app was back and working. </w:t>
+      </w:r>
+    </w:p>
+    <w:p>
+      <w:pPr>
+        <w:rPr>
+          <w:color w:val="EE0000"/>
+        </w:rPr>
+      </w:pPr>
+      <w:r>
+        <w:rPr>
+          <w:color w:val="EE0000"/>
+        </w:rPr>
+        <w:t xml:space="preserve">I tried the prompt again and got the same response. The </w:t>
+      </w:r>
+      <w:r>
+        <w:rPr>
+          <w:color w:val="EE0000"/>
+        </w:rPr>
+        <w:t xml:space="preserve">preview blanked and a message stating </w:t>
+      </w:r>
+      <w:r>
+        <w:rPr>
+          <w:b/>
+          <w:bCs/>
+          <w:color w:val="EE0000"/>
+        </w:rPr>
+        <w:t>[Immersive content redacted for brevity</w:t>
+      </w:r>
+      <w:r>
+        <w:rPr>
+          <w:b/>
+          <w:bCs/>
+          <w:color w:val="EE0000"/>
+        </w:rPr>
+        <w:t>]</w:t>
+      </w:r>
+      <w:r>
+        <w:rPr>
+          <w:color w:val="EE0000"/>
+        </w:rPr>
+        <w:t xml:space="preserve"> was displayed in its place. On checking the </w:t>
+      </w:r>
+      <w:proofErr w:type="gramStart"/>
+      <w:r>
+        <w:rPr>
+          <w:color w:val="EE0000"/>
+        </w:rPr>
+        <w:t>code</w:t>
+      </w:r>
+      <w:proofErr w:type="gramEnd"/>
+      <w:r>
+        <w:rPr>
+          <w:color w:val="EE0000"/>
+        </w:rPr>
+        <w:t xml:space="preserve"> I found only one </w:t>
+      </w:r>
+      <w:proofErr w:type="gramStart"/>
+      <w:r>
+        <w:rPr>
+          <w:color w:val="EE0000"/>
+        </w:rPr>
+        <w:t>line</w:t>
+      </w:r>
+      <w:proofErr w:type="gramEnd"/>
+      <w:r>
+        <w:rPr>
+          <w:color w:val="EE0000"/>
+        </w:rPr>
+        <w:t xml:space="preserve"> and it was the message above.</w:t>
+      </w:r>
+    </w:p>
+    <w:p>
+      <w:pPr>
+        <w:rPr>
+          <w:color w:val="EE0000"/>
+        </w:rPr>
+      </w:pPr>
+      <w:r>
+        <w:rPr>
+          <w:color w:val="EE0000"/>
+        </w:rPr>
+        <w:t>I found a line break in my prompt that would have added space to the new name, so I fixed it and tried again.</w:t>
+      </w:r>
+    </w:p>
+    <w:p>
+      <w:pPr>
+        <w:pStyle w:val="Heading2"/>
+      </w:pPr>
+      <w:r>
+        <w:t>Prompt &amp; Response</w:t>
+      </w:r>
+    </w:p>
+    <w:p>
+      <w:r>
+        <w:t xml:space="preserve">Please create a </w:t>
+      </w:r>
+      <w:proofErr w:type="spellStart"/>
+      <w:r>
+        <w:t>start up</w:t>
+      </w:r>
+      <w:proofErr w:type="spellEnd"/>
+      <w:r>
+        <w:t xml:space="preserve"> dialog that is displayed when a user accesses the app. This dialog should contain the title, subtitle, Select Rest Phase Duration radio button box, the initial instruction message, and the Start Session button. The user should use this to select the desired duration and then start the session. When the Start Session button is clicked the start dialog is replaced by the main dialog without the subtitle duration selection box, or initial instructions.</w:t>
+      </w:r>
+    </w:p>
+    <w:p>
+      <w:r>
+        <w:lastRenderedPageBreak/>
+        <w:t>I can certainly implement a focused start-up screen to guide the user through their initial selection before starting the workout. This will consolidate the introductory elements into a dedicated modal-like view, enhancing the user experience.</w:t>
+      </w:r>
+    </w:p>
+    <w:p>
+      <w:r>
+        <w:t>I have updated the emst_timer.html file by:</w:t>
+      </w:r>
+    </w:p>
+    <w:p>
+      <w:pPr>
+        <w:numPr>
+          <w:ilvl w:val="0"/>
+          <w:numId w:val="24"/>
+        </w:numPr>
+      </w:pPr>
+      <w:r>
+        <w:rPr>
+          <w:b/>
+          <w:bCs/>
+        </w:rPr>
+        <w:t xml:space="preserve">Creating a Start </w:t>
+      </w:r>
+      <w:proofErr w:type="gramStart"/>
+      <w:r>
+        <w:rPr>
+          <w:b/>
+          <w:bCs/>
+        </w:rPr>
+        <w:t>Dialog (</w:t>
+      </w:r>
+      <w:r>
+        <w:t>#</w:t>
+      </w:r>
+      <w:proofErr w:type="gramEnd"/>
+      <w:r>
+        <w:t>start-dialog</w:t>
+      </w:r>
+      <w:r>
+        <w:rPr>
+          <w:b/>
+          <w:bCs/>
+        </w:rPr>
+        <w:t>)</w:t>
+      </w:r>
+      <w:r>
+        <w:t>: This container holds the Title, Subtitle, Rest Duration Selector, Initial Instructions, and the Start Button. It is visible immediately on load.</w:t>
+      </w:r>
+    </w:p>
+    <w:p>
+      <w:pPr>
+        <w:numPr>
+          <w:ilvl w:val="0"/>
+          <w:numId w:val="24"/>
+        </w:numPr>
+      </w:pPr>
+      <w:r>
+        <w:rPr>
+          <w:b/>
+          <w:bCs/>
+        </w:rPr>
+        <w:t xml:space="preserve">Hiding the Main </w:t>
+      </w:r>
+      <w:proofErr w:type="gramStart"/>
+      <w:r>
+        <w:rPr>
+          <w:b/>
+          <w:bCs/>
+        </w:rPr>
+        <w:t>App (</w:t>
+      </w:r>
+      <w:r>
+        <w:t>#main-app</w:t>
+      </w:r>
+      <w:proofErr w:type="gramEnd"/>
+      <w:r>
+        <w:rPr>
+          <w:b/>
+          <w:bCs/>
+        </w:rPr>
+        <w:t>)</w:t>
+      </w:r>
+      <w:r>
+        <w:t>: The main timer display, controls, and progress tracker are now hidden until the user is ready.</w:t>
+      </w:r>
+    </w:p>
+    <w:p>
+      <w:pPr>
+        <w:numPr>
+          <w:ilvl w:val="0"/>
+          <w:numId w:val="24"/>
+        </w:numPr>
+      </w:pPr>
+      <w:r>
+        <w:rPr>
+          <w:b/>
+          <w:bCs/>
+        </w:rPr>
+        <w:t>Refactoring </w:t>
+      </w:r>
+      <w:proofErr w:type="spellStart"/>
+      <w:proofErr w:type="gramStart"/>
+      <w:r>
+        <w:t>startSession</w:t>
+      </w:r>
+      <w:proofErr w:type="spellEnd"/>
+      <w:r>
+        <w:t>(</w:t>
+      </w:r>
+      <w:proofErr w:type="gramEnd"/>
+      <w:r>
+        <w:t>): This function now handles the transition, hiding the #start-dialog and making the #main-app visible before starting the actual timer logic.</w:t>
+      </w:r>
+    </w:p>
+    <w:p>
+      <w:r>
+        <w:t>Here is the updated file:</w:t>
+      </w:r>
+    </w:p>
+    <w:p>
+      <w:r>
+        <w:t>The application now starts with a clear setup screen, allowing the user to select their duration and read instructions before committing to the workout. When they click "Start Session" on the dialog, the main timer interface appears and the exercise begins.</w:t>
+      </w:r>
+    </w:p>
+    <w:p>
+      <w:pPr>
+        <w:rPr>
+          <w:color w:val="EE0000"/>
+        </w:rPr>
+      </w:pPr>
+      <w:r>
+        <w:rPr>
+          <w:color w:val="EE0000"/>
+        </w:rPr>
+        <w:t xml:space="preserve">After this I got the </w:t>
+      </w:r>
+      <w:r>
+        <w:rPr>
+          <w:color w:val="EE0000"/>
+        </w:rPr>
+        <w:t xml:space="preserve">[Immersive content redacted for brevity] </w:t>
+      </w:r>
+      <w:r>
+        <w:rPr>
+          <w:color w:val="EE0000"/>
+        </w:rPr>
+        <w:t>error again</w:t>
+      </w:r>
+      <w:r>
+        <w:rPr>
+          <w:color w:val="EE0000"/>
+        </w:rPr>
+        <w:t xml:space="preserve">. I found that this happens when you ask Gemini to do too much in a single prompt. </w:t>
+      </w:r>
+      <w:r>
+        <w:rPr>
+          <w:color w:val="EE0000"/>
+        </w:rPr>
+        <w:t>See</w:t>
+      </w:r>
+      <w:r>
+        <w:rPr>
+          <w:color w:val="EE0000"/>
+        </w:rPr>
+        <w:t xml:space="preserve"> following help notes:</w:t>
+      </w:r>
+    </w:p>
+    <w:p>
+      <w:pPr>
+        <w:rPr>
+          <w:color w:val="EE0000"/>
+        </w:rPr>
+      </w:pPr>
+      <w:hyperlink r:id="rId8" w:history="1">
+        <w:r>
+          <w:rPr>
+            <w:rStyle w:val="Hyperlink"/>
+            <w:color w:val="EE0000"/>
+          </w:rPr>
+          <w:t>https://support.google.com/gemini/thread/378040613?hl=en&amp;sjid=6136115072060358479-NC</w:t>
+        </w:r>
+      </w:hyperlink>
+      <w:r>
+        <w:rPr>
+          <w:color w:val="EE0000"/>
+        </w:rPr>
+        <w:t xml:space="preserve"> </w:t>
+      </w:r>
+    </w:p>
+    <w:p>
+      <w:pPr>
+        <w:rPr>
+          <w:color w:val="EE0000"/>
+        </w:rPr>
+      </w:pPr>
+      <w:proofErr w:type="gramStart"/>
+      <w:r>
+        <w:rPr>
+          <w:color w:val="EE0000"/>
+        </w:rPr>
+        <w:t>So</w:t>
+      </w:r>
+      <w:proofErr w:type="gramEnd"/>
+      <w:r>
+        <w:rPr>
+          <w:color w:val="EE0000"/>
+        </w:rPr>
+        <w:t xml:space="preserve"> I reverted the code and used the shorter prompt below. Interestingly it figured out the rest that was needed and handled it. </w:t>
+      </w:r>
+      <w:r>
+        <w:rPr>
+          <w:color w:val="EE0000"/>
+        </w:rPr>
+        <w:t xml:space="preserve">Probably my prompt was both too long but also incomplete. I did not tell it everything it needed to </w:t>
+      </w:r>
+      <w:proofErr w:type="gramStart"/>
+      <w:r>
+        <w:rPr>
+          <w:color w:val="EE0000"/>
+        </w:rPr>
+        <w:t>do</w:t>
+      </w:r>
+      <w:proofErr w:type="gramEnd"/>
+      <w:r>
+        <w:rPr>
+          <w:color w:val="EE0000"/>
+        </w:rPr>
+        <w:t xml:space="preserve">. </w:t>
+      </w:r>
+      <w:r>
+        <w:rPr>
+          <w:color w:val="EE0000"/>
+        </w:rPr>
+        <w:t xml:space="preserve"> </w:t>
+      </w:r>
+    </w:p>
+    <w:p>
+      <w:pPr>
+        <w:pStyle w:val="Heading2"/>
+      </w:pPr>
+      <w:r>
+        <w:t>Prompt &amp; Response</w:t>
+      </w:r>
+    </w:p>
+    <w:p>
+      <w:r>
+        <w:t xml:space="preserve">Please create a </w:t>
+      </w:r>
+      <w:proofErr w:type="spellStart"/>
+      <w:r>
+        <w:t>start up</w:t>
+      </w:r>
+      <w:proofErr w:type="spellEnd"/>
+      <w:r>
+        <w:t xml:space="preserve"> screen with the title, subtitle, and Start Session button from the main app.</w:t>
+      </w:r>
+    </w:p>
+    <w:p>
+      <w:r>
+        <w:t>This is a significant structural change. To create a streamlined start-up experience that meets your requirement (Title, Subtitle, and Start Button visible on load) while preserving the critical functionality of selecting the rest duration, I have implemented a system that shows/hides necessary elements based on the session state.</w:t>
+      </w:r>
+    </w:p>
+    <w:p>
+      <w:pPr>
+        <w:rPr>
+          <w:b/>
+          <w:bCs/>
+        </w:rPr>
+      </w:pPr>
+      <w:r>
+        <w:rPr>
+          <w:b/>
+          <w:bCs/>
+        </w:rPr>
+        <w:t>Summary of Changes:</w:t>
+      </w:r>
+    </w:p>
+    <w:p>
+      <w:pPr>
+        <w:numPr>
+          <w:ilvl w:val="0"/>
+          <w:numId w:val="25"/>
+        </w:numPr>
+      </w:pPr>
+      <w:r>
+        <w:rPr>
+          <w:b/>
+          <w:bCs/>
+        </w:rPr>
+        <w:lastRenderedPageBreak/>
+        <w:t>Refactored UI Structure:</w:t>
+      </w:r>
+      <w:r>
+        <w:t> The main application content is now divided into two main, mutually exclusive sections:</w:t>
+      </w:r>
+    </w:p>
+    <w:p>
+      <w:pPr>
+        <w:numPr>
+          <w:ilvl w:val="1"/>
+          <w:numId w:val="25"/>
+        </w:numPr>
+      </w:pPr>
+      <w:r>
+        <w:rPr>
+          <w:b/>
+          <w:bCs/>
+        </w:rPr>
+        <w:t xml:space="preserve">Setup </w:t>
+      </w:r>
+      <w:proofErr w:type="gramStart"/>
+      <w:r>
+        <w:rPr>
+          <w:b/>
+          <w:bCs/>
+        </w:rPr>
+        <w:t>Screen (</w:t>
+      </w:r>
+      <w:r>
+        <w:t>#</w:t>
+      </w:r>
+      <w:proofErr w:type="gramEnd"/>
+      <w:r>
+        <w:t>setup-screen</w:t>
+      </w:r>
+      <w:r>
+        <w:rPr>
+          <w:b/>
+          <w:bCs/>
+        </w:rPr>
+        <w:t>)</w:t>
+      </w:r>
+      <w:r>
+        <w:t>: Visible when IDLE. Contains the </w:t>
+      </w:r>
+      <w:r>
+        <w:rPr>
+          <w:b/>
+          <w:bCs/>
+        </w:rPr>
+        <w:t>Rest Duration Selector</w:t>
+      </w:r>
+      <w:r>
+        <w:t> and the main </w:t>
+      </w:r>
+      <w:r>
+        <w:rPr>
+          <w:b/>
+          <w:bCs/>
+        </w:rPr>
+        <w:t>Start Session</w:t>
+      </w:r>
+      <w:r>
+        <w:t> button.</w:t>
+      </w:r>
+    </w:p>
+    <w:p>
+      <w:pPr>
+        <w:numPr>
+          <w:ilvl w:val="1"/>
+          <w:numId w:val="25"/>
+        </w:numPr>
+      </w:pPr>
+      <w:r>
+        <w:rPr>
+          <w:b/>
+          <w:bCs/>
+        </w:rPr>
+        <w:t xml:space="preserve">Workout </w:t>
+      </w:r>
+      <w:proofErr w:type="gramStart"/>
+      <w:r>
+        <w:rPr>
+          <w:b/>
+          <w:bCs/>
+        </w:rPr>
+        <w:t>Screen (</w:t>
+      </w:r>
+      <w:r>
+        <w:t>#</w:t>
+      </w:r>
+      <w:proofErr w:type="gramEnd"/>
+      <w:r>
+        <w:t>workout-screen</w:t>
+      </w:r>
+      <w:r>
+        <w:rPr>
+          <w:b/>
+          <w:bCs/>
+        </w:rPr>
+        <w:t>)</w:t>
+      </w:r>
+      <w:r>
+        <w:t>: Hidden when IDLE. Contains the Timer Display, Active Controls (Pause/Reset), and Progress Boxes.</w:t>
+      </w:r>
+    </w:p>
+    <w:p>
+      <w:pPr>
+        <w:numPr>
+          <w:ilvl w:val="0"/>
+          <w:numId w:val="25"/>
+        </w:numPr>
+      </w:pPr>
+      <w:r>
+        <w:rPr>
+          <w:b/>
+          <w:bCs/>
+        </w:rPr>
+        <w:t>Simplified Start:</w:t>
+      </w:r>
+      <w:r>
+        <w:t> On load, the user sees the Title, Subtitle, and the Rest Duration Selector, allowing them to choose 15 or 30 seconds before they press </w:t>
+      </w:r>
+      <w:r>
+        <w:rPr>
+          <w:b/>
+          <w:bCs/>
+        </w:rPr>
+        <w:t>Start Session</w:t>
+      </w:r>
+      <w:r>
+        <w:t>.</w:t>
+      </w:r>
+    </w:p>
+    <w:p>
+      <w:pPr>
+        <w:numPr>
+          <w:ilvl w:val="0"/>
+          <w:numId w:val="25"/>
+        </w:numPr>
+      </w:pPr>
+      <w:r>
+        <w:rPr>
+          <w:b/>
+          <w:bCs/>
+        </w:rPr>
+        <w:t>Refactored </w:t>
+      </w:r>
+      <w:proofErr w:type="spellStart"/>
+      <w:r>
+        <w:t>startSession</w:t>
+      </w:r>
+      <w:proofErr w:type="spellEnd"/>
+      <w:r>
+        <w:rPr>
+          <w:b/>
+          <w:bCs/>
+        </w:rPr>
+        <w:t> and </w:t>
+      </w:r>
+      <w:proofErr w:type="spellStart"/>
+      <w:r>
+        <w:t>resetSession</w:t>
+      </w:r>
+      <w:proofErr w:type="spellEnd"/>
+      <w:r>
+        <w:rPr>
+          <w:b/>
+          <w:bCs/>
+        </w:rPr>
+        <w:t>:</w:t>
+      </w:r>
+      <w:r>
+        <w:t> These functions now manage the visibility of the Setup and Workout screens, hiding the setup controls once the session begins and restoring them upon reset or completion.</w:t>
+      </w:r>
+    </w:p>
+    <w:p>
+      <w:r>
+        <w:t>Here is the updated file:</w:t>
+      </w:r>
+    </w:p>
+    <w:p>
+      <w:pPr>
+        <w:pStyle w:val="Heading2"/>
+      </w:pPr>
+      <w:r>
+        <w:t>Prompt &amp; Response</w:t>
+      </w:r>
+    </w:p>
+    <w:p>
+      <w:r>
+        <w:t>Please change the radio buttons in the Select Rest Phase Duration box on the Setup Screen to larger buttons labeled with the options. The smaller buttons are confusing some users.</w:t>
+      </w:r>
+    </w:p>
+    <w:p>
+      <w:r>
+        <w:t>I can certainly update the rest duration selector to use larger, clearer buttons on the Setup Screen, which should significantly improve user experience and reduce confusion.</w:t>
+      </w:r>
+    </w:p>
+    <w:p>
+      <w:r>
+        <w:t>I will replace the existing radio buttons and labels with stylized, full-width buttons that visually represent the selection.</w:t>
+      </w:r>
+    </w:p>
+    <w:p>
+      <w:pPr>
+        <w:rPr>
+          <w:b/>
+          <w:bCs/>
+        </w:rPr>
+      </w:pPr>
+      <w:r>
+        <w:rPr>
+          <w:b/>
+          <w:bCs/>
+        </w:rPr>
+        <w:t>Summary of Changes:</w:t>
+      </w:r>
+    </w:p>
+    <w:p>
+      <w:pPr>
+        <w:numPr>
+          <w:ilvl w:val="0"/>
+          <w:numId w:val="26"/>
+        </w:numPr>
+      </w:pPr>
+      <w:r>
+        <w:rPr>
+          <w:b/>
+          <w:bCs/>
+        </w:rPr>
+        <w:t>HTML Structure:</w:t>
+      </w:r>
+      <w:r>
+        <w:t> Replaced the input type="radio" elements with &lt;div&gt; elements styled as clickable buttons within the #rest-duration-selector.</w:t>
+      </w:r>
+    </w:p>
+    <w:p>
+      <w:pPr>
+        <w:numPr>
+          <w:ilvl w:val="0"/>
+          <w:numId w:val="26"/>
+        </w:numPr>
+      </w:pPr>
+      <w:r>
+        <w:rPr>
+          <w:b/>
+          <w:bCs/>
+        </w:rPr>
+        <w:t>Visual Feedback:</w:t>
+      </w:r>
+      <w:r>
+        <w:t> Added dynamic Tailwind classes (</w:t>
+      </w:r>
+      <w:proofErr w:type="spellStart"/>
+      <w:r>
+        <w:t>bg</w:t>
+      </w:r>
+      <w:proofErr w:type="spellEnd"/>
+      <w:r>
+        <w:t>-primary for selected, bg-gray-600 for unselected) to provide immediate visual confirmation of the selection.</w:t>
+      </w:r>
+    </w:p>
+    <w:p>
+      <w:pPr>
+        <w:numPr>
+          <w:ilvl w:val="0"/>
+          <w:numId w:val="26"/>
+        </w:numPr>
+      </w:pPr>
+      <w:r>
+        <w:rPr>
+          <w:b/>
+          <w:bCs/>
+        </w:rPr>
+        <w:t>JavaScript Logic:</w:t>
+      </w:r>
+      <w:r>
+        <w:t> Updated the </w:t>
+      </w:r>
+      <w:proofErr w:type="spellStart"/>
+      <w:r>
+        <w:t>handleRestDurationChange</w:t>
+      </w:r>
+      <w:proofErr w:type="spellEnd"/>
+      <w:r>
+        <w:t> function to use a new helper function, </w:t>
+      </w:r>
+      <w:proofErr w:type="spellStart"/>
+      <w:r>
+        <w:t>updateDurationButtons</w:t>
+      </w:r>
+      <w:proofErr w:type="spellEnd"/>
+      <w:r>
+        <w:t>, to manage the visual state of these new buttons. The functional logic remains the same (setting </w:t>
+      </w:r>
+      <w:proofErr w:type="spellStart"/>
+      <w:r>
+        <w:t>currentRepDurationMs</w:t>
+      </w:r>
+      <w:proofErr w:type="spellEnd"/>
+      <w:r>
+        <w:t> to 15000 or 30000).</w:t>
+      </w:r>
+    </w:p>
+    <w:p>
+      <w:r>
+        <w:t>Here is the updated emst_timer.html file:</w:t>
+      </w:r>
+    </w:p>
+    <w:p>
+      <w:r>
+        <w:lastRenderedPageBreak/>
+        <w:t>The rest phase duration selection on the Setup Screen is now handled by large, clearly labeled, and visually responsive buttons. This should eliminate the confusion caused by the smaller radio buttons.</w:t>
+      </w:r>
+    </w:p>
+    <w:p>
+      <w:pPr>
+        <w:rPr>
+          <w:color w:val="EE0000"/>
+        </w:rPr>
+      </w:pPr>
+      <w:proofErr w:type="gramStart"/>
+      <w:r>
+        <w:rPr>
+          <w:color w:val="EE0000"/>
+        </w:rPr>
+        <w:t>However</w:t>
+      </w:r>
+      <w:proofErr w:type="gramEnd"/>
+      <w:r>
+        <w:rPr>
+          <w:color w:val="EE0000"/>
+        </w:rPr>
+        <w:t xml:space="preserve">…got the </w:t>
+      </w:r>
+      <w:r>
+        <w:rPr>
+          <w:b/>
+          <w:bCs/>
+          <w:color w:val="EE0000"/>
+        </w:rPr>
+        <w:t>[Immersive content redacted for brevity]</w:t>
+      </w:r>
+      <w:r>
+        <w:rPr>
+          <w:color w:val="EE0000"/>
+        </w:rPr>
+        <w:t xml:space="preserve"> </w:t>
+      </w:r>
+      <w:r>
+        <w:rPr>
+          <w:color w:val="EE0000"/>
+        </w:rPr>
+        <w:t>error again so reverted the code and did a check in because we have most of the changes Dale wanted. I will take another run at changing the radio button after we get this out for review.</w:t>
+      </w:r>
+    </w:p>
+    <w:p>
+      <w:pPr>
+        <w:pStyle w:val="Heading2"/>
+      </w:pPr>
+      <w:r>
+        <w:t>Prompt &amp; Response</w:t>
+      </w:r>
+    </w:p>
+    <w:p/>
+    <w:p>
+      <w:pPr>
+        <w:pStyle w:val="Heading2"/>
+      </w:pPr>
+      <w:r>
+        <w:t>Prompt &amp; Response</w:t>
+      </w:r>
+    </w:p>
+    <w:p/>
+    <w:p>
+      <w:pPr>
+        <w:pStyle w:val="Heading2"/>
+      </w:pPr>
+      <w:r>
+        <w:t>Prompt &amp; Response</w:t>
+      </w:r>
+    </w:p>
+    <w:p/>
     <w:p/>
     <w:sectPr>
       <w:pgSz w:w="12240" w:h="15840"/>
@@ -4707,6 +7246,119 @@
     </w:lvl>
   </w:abstractNum>
   <w:abstractNum w:abstractNumId="7" w15:restartNumberingAfterBreak="0">
+    <w:nsid w:val="2DAA1FD0"/>
+    <w:multiLevelType w:val="multilevel"/>
+    <w:tmpl w:val="5E0A1280"/>
+    <w:lvl w:ilvl="0">
+      <w:start w:val="1"/>
+      <w:numFmt w:val="decimal"/>
+      <w:lvlText w:val="%1."/>
+      <w:lvlJc w:val="left"/>
+      <w:pPr>
+        <w:tabs>
+          <w:tab w:val="num" w:pos="720"/>
+        </w:tabs>
+        <w:ind w:left="720" w:hanging="360"/>
+      </w:pPr>
+    </w:lvl>
+    <w:lvl w:ilvl="1" w:tentative="1">
+      <w:start w:val="1"/>
+      <w:numFmt w:val="decimal"/>
+      <w:lvlText w:val="%2."/>
+      <w:lvlJc w:val="left"/>
+      <w:pPr>
+        <w:tabs>
+          <w:tab w:val="num" w:pos="1440"/>
+        </w:tabs>
+        <w:ind w:left="1440" w:hanging="360"/>
+      </w:pPr>
+    </w:lvl>
+    <w:lvl w:ilvl="2" w:tentative="1">
+      <w:start w:val="1"/>
+      <w:numFmt w:val="decimal"/>
+      <w:lvlText w:val="%3."/>
+      <w:lvlJc w:val="left"/>
+      <w:pPr>
+        <w:tabs>
+          <w:tab w:val="num" w:pos="2160"/>
+        </w:tabs>
+        <w:ind w:left="2160" w:hanging="360"/>
+      </w:pPr>
+    </w:lvl>
+    <w:lvl w:ilvl="3" w:tentative="1">
+      <w:start w:val="1"/>
+      <w:numFmt w:val="decimal"/>
+      <w:lvlText w:val="%4."/>
+      <w:lvlJc w:val="left"/>
+      <w:pPr>
+        <w:tabs>
+          <w:tab w:val="num" w:pos="2880"/>
+        </w:tabs>
+        <w:ind w:left="2880" w:hanging="360"/>
+      </w:pPr>
+    </w:lvl>
+    <w:lvl w:ilvl="4" w:tentative="1">
+      <w:start w:val="1"/>
+      <w:numFmt w:val="decimal"/>
+      <w:lvlText w:val="%5."/>
+      <w:lvlJc w:val="left"/>
+      <w:pPr>
+        <w:tabs>
+          <w:tab w:val="num" w:pos="3600"/>
+        </w:tabs>
+        <w:ind w:left="3600" w:hanging="360"/>
+      </w:pPr>
+    </w:lvl>
+    <w:lvl w:ilvl="5" w:tentative="1">
+      <w:start w:val="1"/>
+      <w:numFmt w:val="decimal"/>
+      <w:lvlText w:val="%6."/>
+      <w:lvlJc w:val="left"/>
+      <w:pPr>
+        <w:tabs>
+          <w:tab w:val="num" w:pos="4320"/>
+        </w:tabs>
+        <w:ind w:left="4320" w:hanging="360"/>
+      </w:pPr>
+    </w:lvl>
+    <w:lvl w:ilvl="6" w:tentative="1">
+      <w:start w:val="1"/>
+      <w:numFmt w:val="decimal"/>
+      <w:lvlText w:val="%7."/>
+      <w:lvlJc w:val="left"/>
+      <w:pPr>
+        <w:tabs>
+          <w:tab w:val="num" w:pos="5040"/>
+        </w:tabs>
+        <w:ind w:left="5040" w:hanging="360"/>
+      </w:pPr>
+    </w:lvl>
+    <w:lvl w:ilvl="7" w:tentative="1">
+      <w:start w:val="1"/>
+      <w:numFmt w:val="decimal"/>
+      <w:lvlText w:val="%8."/>
+      <w:lvlJc w:val="left"/>
+      <w:pPr>
+        <w:tabs>
+          <w:tab w:val="num" w:pos="5760"/>
+        </w:tabs>
+        <w:ind w:left="5760" w:hanging="360"/>
+      </w:pPr>
+    </w:lvl>
+    <w:lvl w:ilvl="8" w:tentative="1">
+      <w:start w:val="1"/>
+      <w:numFmt w:val="decimal"/>
+      <w:lvlText w:val="%9."/>
+      <w:lvlJc w:val="left"/>
+      <w:pPr>
+        <w:tabs>
+          <w:tab w:val="num" w:pos="6480"/>
+        </w:tabs>
+        <w:ind w:left="6480" w:hanging="360"/>
+      </w:pPr>
+    </w:lvl>
+  </w:abstractNum>
+  <w:abstractNum w:abstractNumId="8" w15:restartNumberingAfterBreak="0">
     <w:nsid w:val="33731140"/>
     <w:multiLevelType w:val="multilevel"/>
     <w:tmpl w:val="1336449C"/>
@@ -4819,7 +7471,156 @@
       </w:pPr>
     </w:lvl>
   </w:abstractNum>
-  <w:abstractNum w:abstractNumId="8" w15:restartNumberingAfterBreak="0">
+  <w:abstractNum w:abstractNumId="9" w15:restartNumberingAfterBreak="0">
+    <w:nsid w:val="3B91786A"/>
+    <w:multiLevelType w:val="multilevel"/>
+    <w:tmpl w:val="8A86D414"/>
+    <w:lvl w:ilvl="0">
+      <w:start w:val="1"/>
+      <w:numFmt w:val="bullet"/>
+      <w:lvlText w:val=""/>
+      <w:lvlJc w:val="left"/>
+      <w:pPr>
+        <w:tabs>
+          <w:tab w:val="num" w:pos="720"/>
+        </w:tabs>
+        <w:ind w:left="720" w:hanging="360"/>
+      </w:pPr>
+      <w:rPr>
+        <w:rFonts w:ascii="Symbol" w:hAnsi="Symbol" w:hint="default"/>
+        <w:sz w:val="20"/>
+      </w:rPr>
+    </w:lvl>
+    <w:lvl w:ilvl="1" w:tentative="1">
+      <w:start w:val="1"/>
+      <w:numFmt w:val="bullet"/>
+      <w:lvlText w:val=""/>
+      <w:lvlJc w:val="left"/>
+      <w:pPr>
+        <w:tabs>
+          <w:tab w:val="num" w:pos="1440"/>
+        </w:tabs>
+        <w:ind w:left="1440" w:hanging="360"/>
+      </w:pPr>
+      <w:rPr>
+        <w:rFonts w:ascii="Symbol" w:hAnsi="Symbol" w:hint="default"/>
+        <w:sz w:val="20"/>
+      </w:rPr>
+    </w:lvl>
+    <w:lvl w:ilvl="2" w:tentative="1">
+      <w:start w:val="1"/>
+      <w:numFmt w:val="bullet"/>
+      <w:lvlText w:val=""/>
+      <w:lvlJc w:val="left"/>
+      <w:pPr>
+        <w:tabs>
+          <w:tab w:val="num" w:pos="2160"/>
+        </w:tabs>
+        <w:ind w:left="2160" w:hanging="360"/>
+      </w:pPr>
+      <w:rPr>
+        <w:rFonts w:ascii="Symbol" w:hAnsi="Symbol" w:hint="default"/>
+        <w:sz w:val="20"/>
+      </w:rPr>
+    </w:lvl>
+    <w:lvl w:ilvl="3" w:tentative="1">
+      <w:start w:val="1"/>
+      <w:numFmt w:val="bullet"/>
+      <w:lvlText w:val=""/>
+      <w:lvlJc w:val="left"/>
+      <w:pPr>
+        <w:tabs>
+          <w:tab w:val="num" w:pos="2880"/>
+        </w:tabs>
+        <w:ind w:left="2880" w:hanging="360"/>
+      </w:pPr>
+      <w:rPr>
+        <w:rFonts w:ascii="Symbol" w:hAnsi="Symbol" w:hint="default"/>
+        <w:sz w:val="20"/>
+      </w:rPr>
+    </w:lvl>
+    <w:lvl w:ilvl="4" w:tentative="1">
+      <w:start w:val="1"/>
+      <w:numFmt w:val="bullet"/>
+      <w:lvlText w:val=""/>
+      <w:lvlJc w:val="left"/>
+      <w:pPr>
+        <w:tabs>
+          <w:tab w:val="num" w:pos="3600"/>
+        </w:tabs>
+        <w:ind w:left="3600" w:hanging="360"/>
+      </w:pPr>
+      <w:rPr>
+        <w:rFonts w:ascii="Symbol" w:hAnsi="Symbol" w:hint="default"/>
+        <w:sz w:val="20"/>
+      </w:rPr>
+    </w:lvl>
+    <w:lvl w:ilvl="5" w:tentative="1">
+      <w:start w:val="1"/>
+      <w:numFmt w:val="bullet"/>
+      <w:lvlText w:val=""/>
+      <w:lvlJc w:val="left"/>
+      <w:pPr>
+        <w:tabs>
+          <w:tab w:val="num" w:pos="4320"/>
+        </w:tabs>
+        <w:ind w:left="4320" w:hanging="360"/>
+      </w:pPr>
+      <w:rPr>
+        <w:rFonts w:ascii="Symbol" w:hAnsi="Symbol" w:hint="default"/>
+        <w:sz w:val="20"/>
+      </w:rPr>
+    </w:lvl>
+    <w:lvl w:ilvl="6" w:tentative="1">
+      <w:start w:val="1"/>
+      <w:numFmt w:val="bullet"/>
+      <w:lvlText w:val=""/>
+      <w:lvlJc w:val="left"/>
+      <w:pPr>
+        <w:tabs>
+          <w:tab w:val="num" w:pos="5040"/>
+        </w:tabs>
+        <w:ind w:left="5040" w:hanging="360"/>
+      </w:pPr>
+      <w:rPr>
+        <w:rFonts w:ascii="Symbol" w:hAnsi="Symbol" w:hint="default"/>
+        <w:sz w:val="20"/>
+      </w:rPr>
+    </w:lvl>
+    <w:lvl w:ilvl="7" w:tentative="1">
+      <w:start w:val="1"/>
+      <w:numFmt w:val="bullet"/>
+      <w:lvlText w:val=""/>
+      <w:lvlJc w:val="left"/>
+      <w:pPr>
+        <w:tabs>
+          <w:tab w:val="num" w:pos="5760"/>
+        </w:tabs>
+        <w:ind w:left="5760" w:hanging="360"/>
+      </w:pPr>
+      <w:rPr>
+        <w:rFonts w:ascii="Symbol" w:hAnsi="Symbol" w:hint="default"/>
+        <w:sz w:val="20"/>
+      </w:rPr>
+    </w:lvl>
+    <w:lvl w:ilvl="8" w:tentative="1">
+      <w:start w:val="1"/>
+      <w:numFmt w:val="bullet"/>
+      <w:lvlText w:val=""/>
+      <w:lvlJc w:val="left"/>
+      <w:pPr>
+        <w:tabs>
+          <w:tab w:val="num" w:pos="6480"/>
+        </w:tabs>
+        <w:ind w:left="6480" w:hanging="360"/>
+      </w:pPr>
+      <w:rPr>
+        <w:rFonts w:ascii="Symbol" w:hAnsi="Symbol" w:hint="default"/>
+        <w:sz w:val="20"/>
+      </w:rPr>
+    </w:lvl>
+  </w:abstractNum>
+  <w:abstractNum w:abstractNumId="10" w15:restartNumberingAfterBreak="0">
     <w:nsid w:val="3FC82A2C"/>
     <w:multiLevelType w:val="multilevel"/>
     <w:tmpl w:val="2F58CADC"/>
@@ -4932,7 +7733,7 @@
       </w:pPr>
     </w:lvl>
   </w:abstractNum>
-  <w:abstractNum w:abstractNumId="9" w15:restartNumberingAfterBreak="0">
+  <w:abstractNum w:abstractNumId="11" w15:restartNumberingAfterBreak="0">
     <w:nsid w:val="412D2F3E"/>
     <w:multiLevelType w:val="multilevel"/>
     <w:tmpl w:val="42DA08A4"/>
@@ -5045,7 +7846,124 @@
       </w:pPr>
     </w:lvl>
   </w:abstractNum>
-  <w:abstractNum w:abstractNumId="10" w15:restartNumberingAfterBreak="0">
+  <w:abstractNum w:abstractNumId="12" w15:restartNumberingAfterBreak="0">
+    <w:nsid w:val="41506992"/>
+    <w:multiLevelType w:val="multilevel"/>
+    <w:tmpl w:val="BAA4CFA8"/>
+    <w:lvl w:ilvl="0">
+      <w:start w:val="1"/>
+      <w:numFmt w:val="decimal"/>
+      <w:lvlText w:val="%1."/>
+      <w:lvlJc w:val="left"/>
+      <w:pPr>
+        <w:tabs>
+          <w:tab w:val="num" w:pos="720"/>
+        </w:tabs>
+        <w:ind w:left="720" w:hanging="360"/>
+      </w:pPr>
+    </w:lvl>
+    <w:lvl w:ilvl="1">
+      <w:start w:val="1"/>
+      <w:numFmt w:val="bullet"/>
+      <w:lvlText w:val=""/>
+      <w:lvlJc w:val="left"/>
+      <w:pPr>
+        <w:tabs>
+          <w:tab w:val="num" w:pos="1440"/>
+        </w:tabs>
+        <w:ind w:left="1440" w:hanging="360"/>
+      </w:pPr>
+      <w:rPr>
+        <w:rFonts w:ascii="Symbol" w:hAnsi="Symbol" w:hint="default"/>
+        <w:sz w:val="20"/>
+      </w:rPr>
+    </w:lvl>
+    <w:lvl w:ilvl="2" w:tentative="1">
+      <w:start w:val="1"/>
+      <w:numFmt w:val="decimal"/>
+      <w:lvlText w:val="%3."/>
+      <w:lvlJc w:val="left"/>
+      <w:pPr>
+        <w:tabs>
+          <w:tab w:val="num" w:pos="2160"/>
+        </w:tabs>
+        <w:ind w:left="2160" w:hanging="360"/>
+      </w:pPr>
+    </w:lvl>
+    <w:lvl w:ilvl="3" w:tentative="1">
+      <w:start w:val="1"/>
+      <w:numFmt w:val="decimal"/>
+      <w:lvlText w:val="%4."/>
+      <w:lvlJc w:val="left"/>
+      <w:pPr>
+        <w:tabs>
+          <w:tab w:val="num" w:pos="2880"/>
+        </w:tabs>
+        <w:ind w:left="2880" w:hanging="360"/>
+      </w:pPr>
+    </w:lvl>
+    <w:lvl w:ilvl="4" w:tentative="1">
+      <w:start w:val="1"/>
+      <w:numFmt w:val="decimal"/>
+      <w:lvlText w:val="%5."/>
+      <w:lvlJc w:val="left"/>
+      <w:pPr>
+        <w:tabs>
+          <w:tab w:val="num" w:pos="3600"/>
+        </w:tabs>
+        <w:ind w:left="3600" w:hanging="360"/>
+      </w:pPr>
+    </w:lvl>
+    <w:lvl w:ilvl="5" w:tentative="1">
+      <w:start w:val="1"/>
+      <w:numFmt w:val="decimal"/>
+      <w:lvlText w:val="%6."/>
+      <w:lvlJc w:val="left"/>
+      <w:pPr>
+        <w:tabs>
+          <w:tab w:val="num" w:pos="4320"/>
+        </w:tabs>
+        <w:ind w:left="4320" w:hanging="360"/>
+      </w:pPr>
+    </w:lvl>
+    <w:lvl w:ilvl="6" w:tentative="1">
+      <w:start w:val="1"/>
+      <w:numFmt w:val="decimal"/>
+      <w:lvlText w:val="%7."/>
+      <w:lvlJc w:val="left"/>
+      <w:pPr>
+        <w:tabs>
+          <w:tab w:val="num" w:pos="5040"/>
+        </w:tabs>
+        <w:ind w:left="5040" w:hanging="360"/>
+      </w:pPr>
+    </w:lvl>
+    <w:lvl w:ilvl="7" w:tentative="1">
+      <w:start w:val="1"/>
+      <w:numFmt w:val="decimal"/>
+      <w:lvlText w:val="%8."/>
+      <w:lvlJc w:val="left"/>
+      <w:pPr>
+        <w:tabs>
+          <w:tab w:val="num" w:pos="5760"/>
+        </w:tabs>
+        <w:ind w:left="5760" w:hanging="360"/>
+      </w:pPr>
+    </w:lvl>
+    <w:lvl w:ilvl="8" w:tentative="1">
+      <w:start w:val="1"/>
+      <w:numFmt w:val="decimal"/>
+      <w:lvlText w:val="%9."/>
+      <w:lvlJc w:val="left"/>
+      <w:pPr>
+        <w:tabs>
+          <w:tab w:val="num" w:pos="6480"/>
+        </w:tabs>
+        <w:ind w:left="6480" w:hanging="360"/>
+      </w:pPr>
+    </w:lvl>
+  </w:abstractNum>
+  <w:abstractNum w:abstractNumId="13" w15:restartNumberingAfterBreak="0">
     <w:nsid w:val="42310804"/>
     <w:multiLevelType w:val="multilevel"/>
     <w:tmpl w:val="44003A32"/>
@@ -5158,7 +8076,120 @@
       </w:pPr>
     </w:lvl>
   </w:abstractNum>
-  <w:abstractNum w:abstractNumId="11" w15:restartNumberingAfterBreak="0">
+  <w:abstractNum w:abstractNumId="14" w15:restartNumberingAfterBreak="0">
+    <w:nsid w:val="46503D37"/>
+    <w:multiLevelType w:val="multilevel"/>
+    <w:tmpl w:val="2E20D68A"/>
+    <w:lvl w:ilvl="0">
+      <w:start w:val="1"/>
+      <w:numFmt w:val="decimal"/>
+      <w:lvlText w:val="%1."/>
+      <w:lvlJc w:val="left"/>
+      <w:pPr>
+        <w:tabs>
+          <w:tab w:val="num" w:pos="720"/>
+        </w:tabs>
+        <w:ind w:left="720" w:hanging="360"/>
+      </w:pPr>
+    </w:lvl>
+    <w:lvl w:ilvl="1" w:tentative="1">
+      <w:start w:val="1"/>
+      <w:numFmt w:val="decimal"/>
+      <w:lvlText w:val="%2."/>
+      <w:lvlJc w:val="left"/>
+      <w:pPr>
+        <w:tabs>
+          <w:tab w:val="num" w:pos="1440"/>
+        </w:tabs>
+        <w:ind w:left="1440" w:hanging="360"/>
+      </w:pPr>
+    </w:lvl>
+    <w:lvl w:ilvl="2" w:tentative="1">
+      <w:start w:val="1"/>
+      <w:numFmt w:val="decimal"/>
+      <w:lvlText w:val="%3."/>
+      <w:lvlJc w:val="left"/>
+      <w:pPr>
+        <w:tabs>
+          <w:tab w:val="num" w:pos="2160"/>
+        </w:tabs>
+        <w:ind w:left="2160" w:hanging="360"/>
+      </w:pPr>
+    </w:lvl>
+    <w:lvl w:ilvl="3" w:tentative="1">
+      <w:start w:val="1"/>
+      <w:numFmt w:val="decimal"/>
+      <w:lvlText w:val="%4."/>
+      <w:lvlJc w:val="left"/>
+      <w:pPr>
+        <w:tabs>
+          <w:tab w:val="num" w:pos="2880"/>
+        </w:tabs>
+        <w:ind w:left="2880" w:hanging="360"/>
+      </w:pPr>
+    </w:lvl>
+    <w:lvl w:ilvl="4" w:tentative="1">
+      <w:start w:val="1"/>
+      <w:numFmt w:val="decimal"/>
+      <w:lvlText w:val="%5."/>
+      <w:lvlJc w:val="left"/>
+      <w:pPr>
+        <w:tabs>
+          <w:tab w:val="num" w:pos="3600"/>
+        </w:tabs>
+        <w:ind w:left="3600" w:hanging="360"/>
+      </w:pPr>
+    </w:lvl>
+    <w:lvl w:ilvl="5" w:tentative="1">
+      <w:start w:val="1"/>
+      <w:numFmt w:val="decimal"/>
+      <w:lvlText w:val="%6."/>
+      <w:lvlJc w:val="left"/>
+      <w:pPr>
+        <w:tabs>
+          <w:tab w:val="num" w:pos="4320"/>
+        </w:tabs>
+        <w:ind w:left="4320" w:hanging="360"/>
+      </w:pPr>
+    </w:lvl>
+    <w:lvl w:ilvl="6" w:tentative="1">
+      <w:start w:val="1"/>
+      <w:numFmt w:val="decimal"/>
+      <w:lvlText w:val="%7."/>
+      <w:lvlJc w:val="left"/>
+      <w:pPr>
+        <w:tabs>
+          <w:tab w:val="num" w:pos="5040"/>
+        </w:tabs>
+        <w:ind w:left="5040" w:hanging="360"/>
+      </w:pPr>
+    </w:lvl>
+    <w:lvl w:ilvl="7" w:tentative="1">
+      <w:start w:val="1"/>
+      <w:numFmt w:val="decimal"/>
+      <w:lvlText w:val="%8."/>
+      <w:lvlJc w:val="left"/>
+      <w:pPr>
+        <w:tabs>
+          <w:tab w:val="num" w:pos="5760"/>
+        </w:tabs>
+        <w:ind w:left="5760" w:hanging="360"/>
+      </w:pPr>
+    </w:lvl>
+    <w:lvl w:ilvl="8" w:tentative="1">
+      <w:start w:val="1"/>
+      <w:numFmt w:val="decimal"/>
+      <w:lvlText w:val="%9."/>
+      <w:lvlJc w:val="left"/>
+      <w:pPr>
+        <w:tabs>
+          <w:tab w:val="num" w:pos="6480"/>
+        </w:tabs>
+        <w:ind w:left="6480" w:hanging="360"/>
+      </w:pPr>
+    </w:lvl>
+  </w:abstractNum>
+  <w:abstractNum w:abstractNumId="15" w15:restartNumberingAfterBreak="0">
     <w:nsid w:val="4D963680"/>
     <w:multiLevelType w:val="multilevel"/>
     <w:tmpl w:val="22E642DA"/>
@@ -5271,7 +8302,7 @@
       </w:pPr>
     </w:lvl>
   </w:abstractNum>
-  <w:abstractNum w:abstractNumId="12" w15:restartNumberingAfterBreak="0">
+  <w:abstractNum w:abstractNumId="16" w15:restartNumberingAfterBreak="0">
     <w:nsid w:val="4DE64045"/>
     <w:multiLevelType w:val="multilevel"/>
     <w:tmpl w:val="A03A5560"/>
@@ -5420,7 +8451,7 @@
       </w:rPr>
     </w:lvl>
   </w:abstractNum>
-  <w:abstractNum w:abstractNumId="13" w15:restartNumberingAfterBreak="0">
+  <w:abstractNum w:abstractNumId="17" w15:restartNumberingAfterBreak="0">
     <w:nsid w:val="4E500DCE"/>
     <w:multiLevelType w:val="multilevel"/>
     <w:tmpl w:val="A5809CE2"/>
@@ -5533,7 +8564,156 @@
       </w:pPr>
     </w:lvl>
   </w:abstractNum>
-  <w:abstractNum w:abstractNumId="14" w15:restartNumberingAfterBreak="0">
+  <w:abstractNum w:abstractNumId="18" w15:restartNumberingAfterBreak="0">
+    <w:nsid w:val="51B026C0"/>
+    <w:multiLevelType w:val="multilevel"/>
+    <w:tmpl w:val="7F30D0C4"/>
+    <w:lvl w:ilvl="0">
+      <w:start w:val="1"/>
+      <w:numFmt w:val="bullet"/>
+      <w:lvlText w:val=""/>
+      <w:lvlJc w:val="left"/>
+      <w:pPr>
+        <w:tabs>
+          <w:tab w:val="num" w:pos="720"/>
+        </w:tabs>
+        <w:ind w:left="720" w:hanging="360"/>
+      </w:pPr>
+      <w:rPr>
+        <w:rFonts w:ascii="Symbol" w:hAnsi="Symbol" w:hint="default"/>
+        <w:sz w:val="20"/>
+      </w:rPr>
+    </w:lvl>
+    <w:lvl w:ilvl="1" w:tentative="1">
+      <w:start w:val="1"/>
+      <w:numFmt w:val="bullet"/>
+      <w:lvlText w:val=""/>
+      <w:lvlJc w:val="left"/>
+      <w:pPr>
+        <w:tabs>
+          <w:tab w:val="num" w:pos="1440"/>
+        </w:tabs>
+        <w:ind w:left="1440" w:hanging="360"/>
+      </w:pPr>
+      <w:rPr>
+        <w:rFonts w:ascii="Symbol" w:hAnsi="Symbol" w:hint="default"/>
+        <w:sz w:val="20"/>
+      </w:rPr>
+    </w:lvl>
+    <w:lvl w:ilvl="2" w:tentative="1">
+      <w:start w:val="1"/>
+      <w:numFmt w:val="bullet"/>
+      <w:lvlText w:val=""/>
+      <w:lvlJc w:val="left"/>
+      <w:pPr>
+        <w:tabs>
+          <w:tab w:val="num" w:pos="2160"/>
+        </w:tabs>
+        <w:ind w:left="2160" w:hanging="360"/>
+      </w:pPr>
+      <w:rPr>
+        <w:rFonts w:ascii="Symbol" w:hAnsi="Symbol" w:hint="default"/>
+        <w:sz w:val="20"/>
+      </w:rPr>
+    </w:lvl>
+    <w:lvl w:ilvl="3" w:tentative="1">
+      <w:start w:val="1"/>
+      <w:numFmt w:val="bullet"/>
+      <w:lvlText w:val=""/>
+      <w:lvlJc w:val="left"/>
+      <w:pPr>
+        <w:tabs>
+          <w:tab w:val="num" w:pos="2880"/>
+        </w:tabs>
+        <w:ind w:left="2880" w:hanging="360"/>
+      </w:pPr>
+      <w:rPr>
+        <w:rFonts w:ascii="Symbol" w:hAnsi="Symbol" w:hint="default"/>
+        <w:sz w:val="20"/>
+      </w:rPr>
+    </w:lvl>
+    <w:lvl w:ilvl="4" w:tentative="1">
+      <w:start w:val="1"/>
+      <w:numFmt w:val="bullet"/>
+      <w:lvlText w:val=""/>
+      <w:lvlJc w:val="left"/>
+      <w:pPr>
+        <w:tabs>
+          <w:tab w:val="num" w:pos="3600"/>
+        </w:tabs>
+        <w:ind w:left="3600" w:hanging="360"/>
+      </w:pPr>
+      <w:rPr>
+        <w:rFonts w:ascii="Symbol" w:hAnsi="Symbol" w:hint="default"/>
+        <w:sz w:val="20"/>
+      </w:rPr>
+    </w:lvl>
+    <w:lvl w:ilvl="5" w:tentative="1">
+      <w:start w:val="1"/>
+      <w:numFmt w:val="bullet"/>
+      <w:lvlText w:val=""/>
+      <w:lvlJc w:val="left"/>
+      <w:pPr>
+        <w:tabs>
+          <w:tab w:val="num" w:pos="4320"/>
+        </w:tabs>
+        <w:ind w:left="4320" w:hanging="360"/>
+      </w:pPr>
+      <w:rPr>
+        <w:rFonts w:ascii="Symbol" w:hAnsi="Symbol" w:hint="default"/>
+        <w:sz w:val="20"/>
+      </w:rPr>
+    </w:lvl>
+    <w:lvl w:ilvl="6" w:tentative="1">
+      <w:start w:val="1"/>
+      <w:numFmt w:val="bullet"/>
+      <w:lvlText w:val=""/>
+      <w:lvlJc w:val="left"/>
+      <w:pPr>
+        <w:tabs>
+          <w:tab w:val="num" w:pos="5040"/>
+        </w:tabs>
+        <w:ind w:left="5040" w:hanging="360"/>
+      </w:pPr>
+      <w:rPr>
+        <w:rFonts w:ascii="Symbol" w:hAnsi="Symbol" w:hint="default"/>
+        <w:sz w:val="20"/>
+      </w:rPr>
+    </w:lvl>
+    <w:lvl w:ilvl="7" w:tentative="1">
+      <w:start w:val="1"/>
+      <w:numFmt w:val="bullet"/>
+      <w:lvlText w:val=""/>
+      <w:lvlJc w:val="left"/>
+      <w:pPr>
+        <w:tabs>
+          <w:tab w:val="num" w:pos="5760"/>
+        </w:tabs>
+        <w:ind w:left="5760" w:hanging="360"/>
+      </w:pPr>
+      <w:rPr>
+        <w:rFonts w:ascii="Symbol" w:hAnsi="Symbol" w:hint="default"/>
+        <w:sz w:val="20"/>
+      </w:rPr>
+    </w:lvl>
+    <w:lvl w:ilvl="8" w:tentative="1">
+      <w:start w:val="1"/>
+      <w:numFmt w:val="bullet"/>
+      <w:lvlText w:val=""/>
+      <w:lvlJc w:val="left"/>
+      <w:pPr>
+        <w:tabs>
+          <w:tab w:val="num" w:pos="6480"/>
+        </w:tabs>
+        <w:ind w:left="6480" w:hanging="360"/>
+      </w:pPr>
+      <w:rPr>
+        <w:rFonts w:ascii="Symbol" w:hAnsi="Symbol" w:hint="default"/>
+        <w:sz w:val="20"/>
+      </w:rPr>
+    </w:lvl>
+  </w:abstractNum>
+  <w:abstractNum w:abstractNumId="19" w15:restartNumberingAfterBreak="0">
     <w:nsid w:val="533C64EE"/>
     <w:multiLevelType w:val="multilevel"/>
     <w:tmpl w:val="AD38AC3E"/>
@@ -5682,7 +8862,120 @@
       </w:rPr>
     </w:lvl>
   </w:abstractNum>
-  <w:abstractNum w:abstractNumId="15" w15:restartNumberingAfterBreak="0">
+  <w:abstractNum w:abstractNumId="20" w15:restartNumberingAfterBreak="0">
+    <w:nsid w:val="5DA83774"/>
+    <w:multiLevelType w:val="multilevel"/>
+    <w:tmpl w:val="2DFCA148"/>
+    <w:lvl w:ilvl="0">
+      <w:start w:val="1"/>
+      <w:numFmt w:val="decimal"/>
+      <w:lvlText w:val="%1."/>
+      <w:lvlJc w:val="left"/>
+      <w:pPr>
+        <w:tabs>
+          <w:tab w:val="num" w:pos="720"/>
+        </w:tabs>
+        <w:ind w:left="720" w:hanging="360"/>
+      </w:pPr>
+    </w:lvl>
+    <w:lvl w:ilvl="1" w:tentative="1">
+      <w:start w:val="1"/>
+      <w:numFmt w:val="decimal"/>
+      <w:lvlText w:val="%2."/>
+      <w:lvlJc w:val="left"/>
+      <w:pPr>
+        <w:tabs>
+          <w:tab w:val="num" w:pos="1440"/>
+        </w:tabs>
+        <w:ind w:left="1440" w:hanging="360"/>
+      </w:pPr>
+    </w:lvl>
+    <w:lvl w:ilvl="2" w:tentative="1">
+      <w:start w:val="1"/>
+      <w:numFmt w:val="decimal"/>
+      <w:lvlText w:val="%3."/>
+      <w:lvlJc w:val="left"/>
+      <w:pPr>
+        <w:tabs>
+          <w:tab w:val="num" w:pos="2160"/>
+        </w:tabs>
+        <w:ind w:left="2160" w:hanging="360"/>
+      </w:pPr>
+    </w:lvl>
+    <w:lvl w:ilvl="3" w:tentative="1">
+      <w:start w:val="1"/>
+      <w:numFmt w:val="decimal"/>
+      <w:lvlText w:val="%4."/>
+      <w:lvlJc w:val="left"/>
+      <w:pPr>
+        <w:tabs>
+          <w:tab w:val="num" w:pos="2880"/>
+        </w:tabs>
+        <w:ind w:left="2880" w:hanging="360"/>
+      </w:pPr>
+    </w:lvl>
+    <w:lvl w:ilvl="4" w:tentative="1">
+      <w:start w:val="1"/>
+      <w:numFmt w:val="decimal"/>
+      <w:lvlText w:val="%5."/>
+      <w:lvlJc w:val="left"/>
+      <w:pPr>
+        <w:tabs>
+          <w:tab w:val="num" w:pos="3600"/>
+        </w:tabs>
+        <w:ind w:left="3600" w:hanging="360"/>
+      </w:pPr>
+    </w:lvl>
+    <w:lvl w:ilvl="5" w:tentative="1">
+      <w:start w:val="1"/>
+      <w:numFmt w:val="decimal"/>
+      <w:lvlText w:val="%6."/>
+      <w:lvlJc w:val="left"/>
+      <w:pPr>
+        <w:tabs>
+          <w:tab w:val="num" w:pos="4320"/>
+        </w:tabs>
+        <w:ind w:left="4320" w:hanging="360"/>
+      </w:pPr>
+    </w:lvl>
+    <w:lvl w:ilvl="6" w:tentative="1">
+      <w:start w:val="1"/>
+      <w:numFmt w:val="decimal"/>
+      <w:lvlText w:val="%7."/>
+      <w:lvlJc w:val="left"/>
+      <w:pPr>
+        <w:tabs>
+          <w:tab w:val="num" w:pos="5040"/>
+        </w:tabs>
+        <w:ind w:left="5040" w:hanging="360"/>
+      </w:pPr>
+    </w:lvl>
+    <w:lvl w:ilvl="7" w:tentative="1">
+      <w:start w:val="1"/>
+      <w:numFmt w:val="decimal"/>
+      <w:lvlText w:val="%8."/>
+      <w:lvlJc w:val="left"/>
+      <w:pPr>
+        <w:tabs>
+          <w:tab w:val="num" w:pos="5760"/>
+        </w:tabs>
+        <w:ind w:left="5760" w:hanging="360"/>
+      </w:pPr>
+    </w:lvl>
+    <w:lvl w:ilvl="8" w:tentative="1">
+      <w:start w:val="1"/>
+      <w:numFmt w:val="decimal"/>
+      <w:lvlText w:val="%9."/>
+      <w:lvlJc w:val="left"/>
+      <w:pPr>
+        <w:tabs>
+          <w:tab w:val="num" w:pos="6480"/>
+        </w:tabs>
+        <w:ind w:left="6480" w:hanging="360"/>
+      </w:pPr>
+    </w:lvl>
+  </w:abstractNum>
+  <w:abstractNum w:abstractNumId="21" w15:restartNumberingAfterBreak="0">
     <w:nsid w:val="684B488B"/>
     <w:multiLevelType w:val="multilevel"/>
     <w:tmpl w:val="7EA2A448"/>
@@ -5799,7 +9092,7 @@
       </w:pPr>
     </w:lvl>
   </w:abstractNum>
-  <w:abstractNum w:abstractNumId="16" w15:restartNumberingAfterBreak="0">
+  <w:abstractNum w:abstractNumId="22" w15:restartNumberingAfterBreak="0">
     <w:nsid w:val="68E97D2C"/>
     <w:multiLevelType w:val="multilevel"/>
     <w:tmpl w:val="CD3E63E0"/>
@@ -5912,10 +9205,240 @@
       </w:pPr>
     </w:lvl>
   </w:abstractNum>
-  <w:abstractNum w:abstractNumId="17" w15:restartNumberingAfterBreak="0">
+  <w:abstractNum w:abstractNumId="23" w15:restartNumberingAfterBreak="0">
+    <w:nsid w:val="790F13B0"/>
+    <w:multiLevelType w:val="multilevel"/>
+    <w:tmpl w:val="159452F8"/>
+    <w:lvl w:ilvl="0">
+      <w:start w:val="1"/>
+      <w:numFmt w:val="decimal"/>
+      <w:lvlText w:val="%1."/>
+      <w:lvlJc w:val="left"/>
+      <w:pPr>
+        <w:tabs>
+          <w:tab w:val="num" w:pos="720"/>
+        </w:tabs>
+        <w:ind w:left="720" w:hanging="360"/>
+      </w:pPr>
+    </w:lvl>
+    <w:lvl w:ilvl="1">
+      <w:start w:val="1"/>
+      <w:numFmt w:val="bullet"/>
+      <w:lvlText w:val=""/>
+      <w:lvlJc w:val="left"/>
+      <w:pPr>
+        <w:tabs>
+          <w:tab w:val="num" w:pos="1440"/>
+        </w:tabs>
+        <w:ind w:left="1440" w:hanging="360"/>
+      </w:pPr>
+      <w:rPr>
+        <w:rFonts w:ascii="Symbol" w:hAnsi="Symbol" w:hint="default"/>
+        <w:sz w:val="20"/>
+      </w:rPr>
+    </w:lvl>
+    <w:lvl w:ilvl="2" w:tentative="1">
+      <w:start w:val="1"/>
+      <w:numFmt w:val="decimal"/>
+      <w:lvlText w:val="%3."/>
+      <w:lvlJc w:val="left"/>
+      <w:pPr>
+        <w:tabs>
+          <w:tab w:val="num" w:pos="2160"/>
+        </w:tabs>
+        <w:ind w:left="2160" w:hanging="360"/>
+      </w:pPr>
+    </w:lvl>
+    <w:lvl w:ilvl="3" w:tentative="1">
+      <w:start w:val="1"/>
+      <w:numFmt w:val="decimal"/>
+      <w:lvlText w:val="%4."/>
+      <w:lvlJc w:val="left"/>
+      <w:pPr>
+        <w:tabs>
+          <w:tab w:val="num" w:pos="2880"/>
+        </w:tabs>
+        <w:ind w:left="2880" w:hanging="360"/>
+      </w:pPr>
+    </w:lvl>
+    <w:lvl w:ilvl="4" w:tentative="1">
+      <w:start w:val="1"/>
+      <w:numFmt w:val="decimal"/>
+      <w:lvlText w:val="%5."/>
+      <w:lvlJc w:val="left"/>
+      <w:pPr>
+        <w:tabs>
+          <w:tab w:val="num" w:pos="3600"/>
+        </w:tabs>
+        <w:ind w:left="3600" w:hanging="360"/>
+      </w:pPr>
+    </w:lvl>
+    <w:lvl w:ilvl="5" w:tentative="1">
+      <w:start w:val="1"/>
+      <w:numFmt w:val="decimal"/>
+      <w:lvlText w:val="%6."/>
+      <w:lvlJc w:val="left"/>
+      <w:pPr>
+        <w:tabs>
+          <w:tab w:val="num" w:pos="4320"/>
+        </w:tabs>
+        <w:ind w:left="4320" w:hanging="360"/>
+      </w:pPr>
+    </w:lvl>
+    <w:lvl w:ilvl="6" w:tentative="1">
+      <w:start w:val="1"/>
+      <w:numFmt w:val="decimal"/>
+      <w:lvlText w:val="%7."/>
+      <w:lvlJc w:val="left"/>
+      <w:pPr>
+        <w:tabs>
+          <w:tab w:val="num" w:pos="5040"/>
+        </w:tabs>
+        <w:ind w:left="5040" w:hanging="360"/>
+      </w:pPr>
+    </w:lvl>
+    <w:lvl w:ilvl="7" w:tentative="1">
+      <w:start w:val="1"/>
+      <w:numFmt w:val="decimal"/>
+      <w:lvlText w:val="%8."/>
+      <w:lvlJc w:val="left"/>
+      <w:pPr>
+        <w:tabs>
+          <w:tab w:val="num" w:pos="5760"/>
+        </w:tabs>
+        <w:ind w:left="5760" w:hanging="360"/>
+      </w:pPr>
+    </w:lvl>
+    <w:lvl w:ilvl="8" w:tentative="1">
+      <w:start w:val="1"/>
+      <w:numFmt w:val="decimal"/>
+      <w:lvlText w:val="%9."/>
+      <w:lvlJc w:val="left"/>
+      <w:pPr>
+        <w:tabs>
+          <w:tab w:val="num" w:pos="6480"/>
+        </w:tabs>
+        <w:ind w:left="6480" w:hanging="360"/>
+      </w:pPr>
+    </w:lvl>
+  </w:abstractNum>
+  <w:abstractNum w:abstractNumId="24" w15:restartNumberingAfterBreak="0">
     <w:nsid w:val="7D533839"/>
     <w:multiLevelType w:val="multilevel"/>
     <w:tmpl w:val="3FC03110"/>
+    <w:lvl w:ilvl="0">
+      <w:start w:val="1"/>
+      <w:numFmt w:val="decimal"/>
+      <w:lvlText w:val="%1."/>
+      <w:lvlJc w:val="left"/>
+      <w:pPr>
+        <w:tabs>
+          <w:tab w:val="num" w:pos="720"/>
+        </w:tabs>
+        <w:ind w:left="720" w:hanging="360"/>
+      </w:pPr>
+    </w:lvl>
+    <w:lvl w:ilvl="1" w:tentative="1">
+      <w:start w:val="1"/>
+      <w:numFmt w:val="decimal"/>
+      <w:lvlText w:val="%2."/>
+      <w:lvlJc w:val="left"/>
+      <w:pPr>
+        <w:tabs>
+          <w:tab w:val="num" w:pos="1440"/>
+        </w:tabs>
+        <w:ind w:left="1440" w:hanging="360"/>
+      </w:pPr>
+    </w:lvl>
+    <w:lvl w:ilvl="2" w:tentative="1">
+      <w:start w:val="1"/>
+      <w:numFmt w:val="decimal"/>
+      <w:lvlText w:val="%3."/>
+      <w:lvlJc w:val="left"/>
+      <w:pPr>
+        <w:tabs>
+          <w:tab w:val="num" w:pos="2160"/>
+        </w:tabs>
+        <w:ind w:left="2160" w:hanging="360"/>
+      </w:pPr>
+    </w:lvl>
+    <w:lvl w:ilvl="3" w:tentative="1">
+      <w:start w:val="1"/>
+      <w:numFmt w:val="decimal"/>
+      <w:lvlText w:val="%4."/>
+      <w:lvlJc w:val="left"/>
+      <w:pPr>
+        <w:tabs>
+          <w:tab w:val="num" w:pos="2880"/>
+        </w:tabs>
+        <w:ind w:left="2880" w:hanging="360"/>
+      </w:pPr>
+    </w:lvl>
+    <w:lvl w:ilvl="4" w:tentative="1">
+      <w:start w:val="1"/>
+      <w:numFmt w:val="decimal"/>
+      <w:lvlText w:val="%5."/>
+      <w:lvlJc w:val="left"/>
+      <w:pPr>
+        <w:tabs>
+          <w:tab w:val="num" w:pos="3600"/>
+        </w:tabs>
+        <w:ind w:left="3600" w:hanging="360"/>
+      </w:pPr>
+    </w:lvl>
+    <w:lvl w:ilvl="5" w:tentative="1">
+      <w:start w:val="1"/>
+      <w:numFmt w:val="decimal"/>
+      <w:lvlText w:val="%6."/>
+      <w:lvlJc w:val="left"/>
+      <w:pPr>
+        <w:tabs>
+          <w:tab w:val="num" w:pos="4320"/>
+        </w:tabs>
+        <w:ind w:left="4320" w:hanging="360"/>
+      </w:pPr>
+    </w:lvl>
+    <w:lvl w:ilvl="6" w:tentative="1">
+      <w:start w:val="1"/>
+      <w:numFmt w:val="decimal"/>
+      <w:lvlText w:val="%7."/>
+      <w:lvlJc w:val="left"/>
+      <w:pPr>
+        <w:tabs>
+          <w:tab w:val="num" w:pos="5040"/>
+        </w:tabs>
+        <w:ind w:left="5040" w:hanging="360"/>
+      </w:pPr>
+    </w:lvl>
+    <w:lvl w:ilvl="7" w:tentative="1">
+      <w:start w:val="1"/>
+      <w:numFmt w:val="decimal"/>
+      <w:lvlText w:val="%8."/>
+      <w:lvlJc w:val="left"/>
+      <w:pPr>
+        <w:tabs>
+          <w:tab w:val="num" w:pos="5760"/>
+        </w:tabs>
+        <w:ind w:left="5760" w:hanging="360"/>
+      </w:pPr>
+    </w:lvl>
+    <w:lvl w:ilvl="8" w:tentative="1">
+      <w:start w:val="1"/>
+      <w:numFmt w:val="decimal"/>
+      <w:lvlText w:val="%9."/>
+      <w:lvlJc w:val="left"/>
+      <w:pPr>
+        <w:tabs>
+          <w:tab w:val="num" w:pos="6480"/>
+        </w:tabs>
+        <w:ind w:left="6480" w:hanging="360"/>
+      </w:pPr>
+    </w:lvl>
+  </w:abstractNum>
+  <w:abstractNum w:abstractNumId="25" w15:restartNumberingAfterBreak="0">
+    <w:nsid w:val="7F150E2E"/>
+    <w:multiLevelType w:val="multilevel"/>
+    <w:tmpl w:val="7F08D178"/>
     <w:lvl w:ilvl="0">
       <w:start w:val="1"/>
       <w:numFmt w:val="decimal"/>
@@ -6032,34 +9555,34 @@
     <w:abstractNumId w:val="4"/>
   </w:num>
   <w:num w:numId="3" w16cid:durableId="1633242576">
-    <w:abstractNumId w:val="17"/>
+    <w:abstractNumId w:val="24"/>
   </w:num>
   <w:num w:numId="4" w16cid:durableId="103351417">
-    <w:abstractNumId w:val="15"/>
+    <w:abstractNumId w:val="21"/>
   </w:num>
   <w:num w:numId="5" w16cid:durableId="1464352067">
-    <w:abstractNumId w:val="12"/>
+    <w:abstractNumId w:val="16"/>
   </w:num>
   <w:num w:numId="6" w16cid:durableId="137888641">
-    <w:abstractNumId w:val="16"/>
+    <w:abstractNumId w:val="22"/>
   </w:num>
   <w:num w:numId="7" w16cid:durableId="943346198">
     <w:abstractNumId w:val="0"/>
   </w:num>
   <w:num w:numId="8" w16cid:durableId="419568459">
-    <w:abstractNumId w:val="11"/>
+    <w:abstractNumId w:val="15"/>
   </w:num>
   <w:num w:numId="9" w16cid:durableId="1174951823">
-    <w:abstractNumId w:val="7"/>
+    <w:abstractNumId w:val="8"/>
   </w:num>
   <w:num w:numId="10" w16cid:durableId="391852512">
-    <w:abstractNumId w:val="13"/>
+    <w:abstractNumId w:val="17"/>
   </w:num>
   <w:num w:numId="11" w16cid:durableId="1320502627">
     <w:abstractNumId w:val="1"/>
   </w:num>
   <w:num w:numId="12" w16cid:durableId="1850021380">
-    <w:abstractNumId w:val="8"/>
+    <w:abstractNumId w:val="10"/>
   </w:num>
   <w:num w:numId="13" w16cid:durableId="462118138">
     <w:abstractNumId w:val="3"/>
@@ -6068,16 +9591,40 @@
     <w:abstractNumId w:val="6"/>
   </w:num>
   <w:num w:numId="15" w16cid:durableId="883829856">
-    <w:abstractNumId w:val="14"/>
+    <w:abstractNumId w:val="19"/>
   </w:num>
   <w:num w:numId="16" w16cid:durableId="309749584">
     <w:abstractNumId w:val="5"/>
   </w:num>
   <w:num w:numId="17" w16cid:durableId="294797531">
-    <w:abstractNumId w:val="10"/>
+    <w:abstractNumId w:val="13"/>
   </w:num>
   <w:num w:numId="18" w16cid:durableId="1656959134">
+    <w:abstractNumId w:val="11"/>
+  </w:num>
+  <w:num w:numId="19" w16cid:durableId="1425685876">
+    <w:abstractNumId w:val="18"/>
+  </w:num>
+  <w:num w:numId="20" w16cid:durableId="1323777705">
     <w:abstractNumId w:val="9"/>
+  </w:num>
+  <w:num w:numId="21" w16cid:durableId="1149597623">
+    <w:abstractNumId w:val="25"/>
+  </w:num>
+  <w:num w:numId="22" w16cid:durableId="81800778">
+    <w:abstractNumId w:val="12"/>
+  </w:num>
+  <w:num w:numId="23" w16cid:durableId="1852450353">
+    <w:abstractNumId w:val="20"/>
+  </w:num>
+  <w:num w:numId="24" w16cid:durableId="1947075062">
+    <w:abstractNumId w:val="14"/>
+  </w:num>
+  <w:num w:numId="25" w16cid:durableId="730276674">
+    <w:abstractNumId w:val="23"/>
+  </w:num>
+  <w:num w:numId="26" w16cid:durableId="2081782163">
+    <w:abstractNumId w:val="7"/>
   </w:num>
 </w:numbering>
 </file>
@@ -6996,6 +10543,29 @@
       <w:spacing w:val="5"/>
     </w:rPr>
   </w:style>
+  <w:style w:type="character" w:styleId="Hyperlink">
+    <w:name w:val="Hyperlink"/>
+    <w:basedOn w:val="DefaultParagraphFont"/>
+    <w:uiPriority w:val="99"/>
+    <w:unhideWhenUsed/>
+    <w:rsid w:val="00C82F64"/>
+    <w:rPr>
+      <w:color w:val="467886" w:themeColor="hyperlink"/>
+      <w:u w:val="single"/>
+    </w:rPr>
+  </w:style>
+  <w:style w:type="character" w:styleId="UnresolvedMention">
+    <w:name w:val="Unresolved Mention"/>
+    <w:basedOn w:val="DefaultParagraphFont"/>
+    <w:uiPriority w:val="99"/>
+    <w:semiHidden/>
+    <w:unhideWhenUsed/>
+    <w:rsid w:val="00C82F64"/>
+    <w:rPr>
+      <w:color w:val="605E5C"/>
+      <w:shd w:val="clear" w:color="auto" w:fill="E1DFDD"/>
+    </w:rPr>
+  </w:style>
 </w:styles>
 </file>
 
@@ -7315,15 +10885,6 @@
 </file>
 
 <file path=customXml/item1.xml><?xml version="1.0" encoding="utf-8"?>
-<?mso-contentType ?>
-<FormTemplates xmlns="http://schemas.microsoft.com/sharepoint/v3/contenttype/forms">
-  <Display>DocumentLibraryForm</Display>
-  <Edit>DocumentLibraryForm</Edit>
-  <New>DocumentLibraryForm</New>
-</FormTemplates>
-</file>
-
-<file path=customXml/item2.xml><?xml version="1.0" encoding="utf-8"?>
 <ct:contentTypeSchema xmlns:ct="http://schemas.microsoft.com/office/2006/metadata/contentType" xmlns:ma="http://schemas.microsoft.com/office/2006/metadata/properties/metaAttributes" ct:_="" ma:_="" ma:contentTypeName="Document" ma:contentTypeID="0x0101006AC817E8DF45604B91D924A6E40A8DA0" ma:contentTypeVersion="18" ma:contentTypeDescription="Create a new document." ma:contentTypeScope="" ma:versionID="3077843c59f6dc1010b1b055dca9c401">
   <xsd:schema xmlns:xsd="http://www.w3.org/2001/XMLSchema" xmlns:xs="http://www.w3.org/2001/XMLSchema" xmlns:p="http://schemas.microsoft.com/office/2006/metadata/properties" xmlns:ns2="546d985d-7d3a-4326-93e2-6c66fec7abb5" xmlns:ns3="7ec7ee48-a466-4b9f-8050-5a417675deba" targetNamespace="http://schemas.microsoft.com/office/2006/metadata/properties" ma:root="true" ma:fieldsID="3e07ca79de465e2185298ab572b36360" ns2:_="" ns3:_="">
     <xsd:import namespace="546d985d-7d3a-4326-93e2-6c66fec7abb5"/>
@@ -7578,6 +11139,15 @@
 </ct:contentTypeSchema>
 </file>
 
+<file path=customXml/item2.xml><?xml version="1.0" encoding="utf-8"?>
+<?mso-contentType ?>
+<FormTemplates xmlns="http://schemas.microsoft.com/sharepoint/v3/contenttype/forms">
+  <Display>DocumentLibraryForm</Display>
+  <Edit>DocumentLibraryForm</Edit>
+  <New>DocumentLibraryForm</New>
+</FormTemplates>
+</file>
+
 <file path=customXml/item3.xml><?xml version="1.0" encoding="utf-8"?>
 <p:properties xmlns:p="http://schemas.microsoft.com/office/2006/metadata/properties" xmlns:xsi="http://www.w3.org/2001/XMLSchema-instance" xmlns:pc="http://schemas.microsoft.com/office/infopath/2007/PartnerControls">
   <documentManagement>
@@ -7590,14 +11160,6 @@
 </file>
 
 <file path=customXml/itemProps1.xml><?xml version="1.0" encoding="utf-8"?>
-<ds:datastoreItem xmlns:ds="http://schemas.openxmlformats.org/officeDocument/2006/customXml" ds:itemID="{BD5EE0E8-40D9-4055-98A9-199F5BA2D460}">
-  <ds:schemaRefs>
-    <ds:schemaRef ds:uri="http://schemas.microsoft.com/sharepoint/v3/contenttype/forms"/>
-  </ds:schemaRefs>
-</ds:datastoreItem>
-</file>
-
-<file path=customXml/itemProps2.xml><?xml version="1.0" encoding="utf-8"?>
 <ds:datastoreItem xmlns:ds="http://schemas.openxmlformats.org/officeDocument/2006/customXml" ds:itemID="{63ACD5C4-F7EC-4EC1-BB31-FBB08946D776}">
   <ds:schemaRefs>
     <ds:schemaRef ds:uri="http://schemas.microsoft.com/office/2006/metadata/contentType"/>
@@ -7616,6 +11178,14 @@
 </ds:datastoreItem>
 </file>
 
+<file path=customXml/itemProps2.xml><?xml version="1.0" encoding="utf-8"?>
+<ds:datastoreItem xmlns:ds="http://schemas.openxmlformats.org/officeDocument/2006/customXml" ds:itemID="{BD5EE0E8-40D9-4055-98A9-199F5BA2D460}">
+  <ds:schemaRefs>
+    <ds:schemaRef ds:uri="http://schemas.microsoft.com/sharepoint/v3/contenttype/forms"/>
+  </ds:schemaRefs>
+</ds:datastoreItem>
+</file>
+
 <file path=customXml/itemProps3.xml><?xml version="1.0" encoding="utf-8"?>
 <ds:datastoreItem xmlns:ds="http://schemas.openxmlformats.org/officeDocument/2006/customXml" ds:itemID="{3BD05C01-22F4-4496-8A59-AC35D3B91EC9}">
   <ds:schemaRefs>

</xml_diff>